<commit_message>
docs: write report #125
</commit_message>
<xml_diff>
--- a/docs/asist/sprint-c/asist_sprintc.docx
+++ b/docs/asist/sprint-c/asist_sprintc.docx
@@ -942,9 +942,15 @@
     <w:sdt>
       <w:sdtPr>
         <w:rPr>
+          <w:rFonts w:asciiTheme="minorHAnsi" w:eastAsiaTheme="minorHAnsi" w:hAnsiTheme="minorHAnsi" w:cstheme="minorHAnsi"/>
           <w:b/>
           <w:bCs/>
           <w:color w:val="BF4E14" w:themeColor="accent2" w:themeShade="BF"/>
+          <w:kern w:val="20"/>
+          <w:sz w:val="24"/>
+          <w:szCs w:val="20"/>
+          <w:lang w:eastAsia="en-US"/>
+          <w14:ligatures w14:val="standardContextual"/>
         </w:rPr>
         <w:id w:val="782689782"/>
         <w:docPartObj>
@@ -954,13 +960,7 @@
       </w:sdtPr>
       <w:sdtEndPr>
         <w:rPr>
-          <w:rFonts w:asciiTheme="minorHAnsi" w:eastAsiaTheme="minorHAnsi" w:hAnsiTheme="minorHAnsi" w:cstheme="minorHAnsi"/>
           <w:color w:val="000000" w:themeColor="text1"/>
-          <w:kern w:val="20"/>
-          <w:sz w:val="24"/>
-          <w:szCs w:val="20"/>
-          <w:lang w:eastAsia="en-US"/>
-          <w14:ligatures w14:val="standardContextual"/>
         </w:rPr>
       </w:sdtEndPr>
       <w:sdtContent>
@@ -2074,23 +2074,7 @@
                 <w:noProof/>
                 <w:color w:val="auto"/>
               </w:rPr>
-              <w:t>User Sto</w:t>
-            </w:r>
-            <w:r>
-              <w:rPr>
-                <w:rStyle w:val="Hiperligao"/>
-                <w:noProof/>
-                <w:color w:val="auto"/>
-              </w:rPr>
-              <w:t>r</w:t>
-            </w:r>
-            <w:r>
-              <w:rPr>
-                <w:rStyle w:val="Hiperligao"/>
-                <w:noProof/>
-                <w:color w:val="auto"/>
-              </w:rPr>
-              <w:t>y 12</w:t>
+              <w:t>User Story 12</w:t>
             </w:r>
             <w:r>
               <w:rPr>
@@ -2945,6 +2929,67 @@
         <w:t xml:space="preserve"> 1</w:t>
       </w:r>
       <w:bookmarkEnd w:id="6"/>
+    </w:p>
+    <w:p>
+      <w:pPr>
+        <w:spacing w:before="120" w:after="120" w:line="276" w:lineRule="auto"/>
+        <w:ind w:firstLine="567"/>
+        <w:jc w:val="both"/>
+      </w:pPr>
+      <w:r>
+        <w:t xml:space="preserve">Nesta </w:t>
+      </w:r>
+      <w:proofErr w:type="spellStart"/>
+      <w:r>
+        <w:rPr>
+          <w:i/>
+          <w:iCs/>
+        </w:rPr>
+        <w:t>user</w:t>
+      </w:r>
+      <w:proofErr w:type="spellEnd"/>
+      <w:r>
+        <w:rPr>
+          <w:i/>
+          <w:iCs/>
+        </w:rPr>
+        <w:t xml:space="preserve"> </w:t>
+      </w:r>
+      <w:proofErr w:type="spellStart"/>
+      <w:r>
+        <w:rPr>
+          <w:i/>
+          <w:iCs/>
+        </w:rPr>
+        <w:t>story</w:t>
+      </w:r>
+      <w:proofErr w:type="spellEnd"/>
+      <w:r>
+        <w:t xml:space="preserve"> pretendia-se que desenvolvêssemos </w:t>
+      </w:r>
+      <w:r>
+        <w:t xml:space="preserve">um plano de recuperação de desastre que satisfaça o </w:t>
+      </w:r>
+      <w:r>
+        <w:rPr>
+          <w:i/>
+          <w:iCs/>
+        </w:rPr>
+        <w:t>MBCO</w:t>
+      </w:r>
+      <w:r>
+        <w:t xml:space="preserve"> definido no </w:t>
+      </w:r>
+      <w:r>
+        <w:rPr>
+          <w:i/>
+          <w:iCs/>
+        </w:rPr>
+        <w:t>sprint B</w:t>
+      </w:r>
+      <w:r>
+        <w:t>.</w:t>
+      </w:r>
     </w:p>
     <w:p>
       <w:pPr>
@@ -3729,13 +3774,7 @@
         <w:t>finida</w:t>
       </w:r>
       <w:r>
-        <w:t xml:space="preserve"> uma estratégia robusta de backups que cobre os seguintes </w:t>
-      </w:r>
-      <w:r>
-        <w:t>aspetos</w:t>
-      </w:r>
-      <w:r>
-        <w:t>:</w:t>
+        <w:t xml:space="preserve"> uma estratégia robusta de backups que cobre os seguintes aspetos:</w:t>
       </w:r>
     </w:p>
     <w:p>
@@ -3804,6 +3843,7 @@
         <w:jc w:val="both"/>
       </w:pPr>
       <w:r>
+        <w:lastRenderedPageBreak/>
         <w:t>Os procedimentos para recuperação foram desenvolvidos com foco em garantir que os módulos</w:t>
       </w:r>
       <w:r>
@@ -3846,7 +3886,6 @@
           <w:i/>
           <w:iCs/>
         </w:rPr>
-        <w:lastRenderedPageBreak/>
         <w:t>backend</w:t>
       </w:r>
       <w:proofErr w:type="spellEnd"/>
@@ -4171,39 +4210,2303 @@
         <w:pStyle w:val="Ttulo2"/>
         <w:rPr>
           <w:color w:val="BF4E14" w:themeColor="accent2" w:themeShade="BF"/>
+          <w:lang w:val="en-GB"/>
         </w:rPr>
       </w:pPr>
       <w:bookmarkStart w:id="7" w:name="_Toc183523812"/>
+      <w:r>
+        <w:rPr>
+          <w:color w:val="BF4E14" w:themeColor="accent2" w:themeShade="BF"/>
+          <w:lang w:val="en-GB"/>
+        </w:rPr>
+        <w:t>User Story 2</w:t>
+      </w:r>
+      <w:bookmarkEnd w:id="7"/>
+    </w:p>
+    <w:p>
+      <w:pPr>
+        <w:rPr>
+          <w:lang w:val="en-GB"/>
+        </w:rPr>
+      </w:pPr>
+    </w:p>
+    <w:p>
+      <w:pPr>
+        <w:rPr>
+          <w:lang w:val="en-GB"/>
+        </w:rPr>
+      </w:pPr>
+    </w:p>
+    <w:p>
+      <w:pPr>
+        <w:rPr>
+          <w:lang w:val="en-GB"/>
+        </w:rPr>
+      </w:pPr>
+    </w:p>
+    <w:p>
+      <w:pPr>
+        <w:rPr>
+          <w:lang w:val="en-GB"/>
+        </w:rPr>
+      </w:pPr>
+    </w:p>
+    <w:p>
+      <w:pPr>
+        <w:rPr>
+          <w:lang w:val="en-GB"/>
+        </w:rPr>
+      </w:pPr>
+    </w:p>
+    <w:p>
+      <w:pPr>
+        <w:rPr>
+          <w:lang w:val="en-GB"/>
+        </w:rPr>
+      </w:pPr>
+    </w:p>
+    <w:p>
+      <w:pPr>
+        <w:rPr>
+          <w:lang w:val="en-GB"/>
+        </w:rPr>
+      </w:pPr>
+    </w:p>
+    <w:p>
+      <w:pPr>
+        <w:rPr>
+          <w:lang w:val="en-GB"/>
+        </w:rPr>
+      </w:pPr>
+    </w:p>
+    <w:p>
+      <w:pPr>
+        <w:rPr>
+          <w:lang w:val="en-GB"/>
+        </w:rPr>
+      </w:pPr>
+    </w:p>
+    <w:p>
+      <w:pPr>
+        <w:rPr>
+          <w:lang w:val="en-GB"/>
+        </w:rPr>
+      </w:pPr>
+    </w:p>
+    <w:p>
+      <w:pPr>
+        <w:rPr>
+          <w:lang w:val="en-GB"/>
+        </w:rPr>
+      </w:pPr>
+    </w:p>
+    <w:p>
+      <w:pPr>
+        <w:rPr>
+          <w:lang w:val="en-GB"/>
+        </w:rPr>
+      </w:pPr>
+    </w:p>
+    <w:p>
+      <w:pPr>
+        <w:rPr>
+          <w:lang w:val="en-GB"/>
+        </w:rPr>
+      </w:pPr>
+    </w:p>
+    <w:p>
+      <w:pPr>
+        <w:rPr>
+          <w:lang w:val="en-GB"/>
+        </w:rPr>
+      </w:pPr>
+    </w:p>
+    <w:p>
+      <w:pPr>
+        <w:rPr>
+          <w:lang w:val="en-GB"/>
+        </w:rPr>
+      </w:pPr>
+    </w:p>
+    <w:p>
+      <w:pPr>
+        <w:rPr>
+          <w:lang w:val="en-GB"/>
+        </w:rPr>
+      </w:pPr>
+    </w:p>
+    <w:p>
+      <w:pPr>
+        <w:rPr>
+          <w:lang w:val="en-GB"/>
+        </w:rPr>
+      </w:pPr>
+    </w:p>
+    <w:p>
+      <w:pPr>
+        <w:rPr>
+          <w:lang w:val="en-GB"/>
+        </w:rPr>
+      </w:pPr>
+    </w:p>
+    <w:p>
+      <w:pPr>
+        <w:rPr>
+          <w:lang w:val="en-GB"/>
+        </w:rPr>
+      </w:pPr>
+    </w:p>
+    <w:p>
+      <w:pPr>
+        <w:rPr>
+          <w:lang w:val="en-GB"/>
+        </w:rPr>
+      </w:pPr>
+    </w:p>
+    <w:p>
+      <w:pPr>
+        <w:rPr>
+          <w:lang w:val="en-GB"/>
+        </w:rPr>
+      </w:pPr>
+    </w:p>
+    <w:p>
+      <w:pPr>
+        <w:rPr>
+          <w:lang w:val="en-GB"/>
+        </w:rPr>
+      </w:pPr>
+    </w:p>
+    <w:p>
+      <w:pPr>
+        <w:rPr>
+          <w:lang w:val="en-GB"/>
+        </w:rPr>
+      </w:pPr>
+    </w:p>
+    <w:p>
+      <w:pPr>
+        <w:rPr>
+          <w:lang w:val="en-GB"/>
+        </w:rPr>
+      </w:pPr>
+    </w:p>
+    <w:p>
+      <w:pPr>
+        <w:rPr>
+          <w:lang w:val="en-GB"/>
+        </w:rPr>
+      </w:pPr>
+    </w:p>
+    <w:p>
+      <w:pPr>
+        <w:rPr>
+          <w:lang w:val="en-GB"/>
+        </w:rPr>
+      </w:pPr>
+    </w:p>
+    <w:p>
+      <w:pPr>
+        <w:rPr>
+          <w:lang w:val="en-GB"/>
+        </w:rPr>
+      </w:pPr>
+    </w:p>
+    <w:p>
+      <w:pPr>
+        <w:spacing w:before="120" w:after="120" w:line="276" w:lineRule="auto"/>
+        <w:jc w:val="both"/>
+        <w:rPr>
+          <w:color w:val="BF4E14" w:themeColor="accent2" w:themeShade="BF"/>
+          <w:lang w:val="en-GB"/>
+        </w:rPr>
+      </w:pPr>
+    </w:p>
+    <w:p>
+      <w:pPr>
+        <w:pStyle w:val="Ttulo2"/>
+        <w:rPr>
+          <w:color w:val="BF4E14" w:themeColor="accent2" w:themeShade="BF"/>
+          <w:lang w:val="en-GB"/>
+        </w:rPr>
+      </w:pPr>
+      <w:bookmarkStart w:id="8" w:name="_Toc183523813"/>
+      <w:r>
+        <w:rPr>
+          <w:color w:val="BF4E14" w:themeColor="accent2" w:themeShade="BF"/>
+          <w:lang w:val="en-GB"/>
+        </w:rPr>
+        <w:t>User Story 3</w:t>
+      </w:r>
+      <w:bookmarkEnd w:id="8"/>
+    </w:p>
+    <w:p>
+      <w:pPr>
+        <w:rPr>
+          <w:lang w:val="en-GB"/>
+        </w:rPr>
+      </w:pPr>
+    </w:p>
+    <w:p>
+      <w:pPr>
+        <w:rPr>
+          <w:lang w:val="en-GB"/>
+        </w:rPr>
+      </w:pPr>
+    </w:p>
+    <w:p>
+      <w:pPr>
+        <w:rPr>
+          <w:lang w:val="en-GB"/>
+        </w:rPr>
+      </w:pPr>
+    </w:p>
+    <w:p>
+      <w:pPr>
+        <w:rPr>
+          <w:lang w:val="en-GB"/>
+        </w:rPr>
+      </w:pPr>
+    </w:p>
+    <w:p>
+      <w:pPr>
+        <w:rPr>
+          <w:lang w:val="en-GB"/>
+        </w:rPr>
+      </w:pPr>
+    </w:p>
+    <w:p>
+      <w:pPr>
+        <w:rPr>
+          <w:lang w:val="en-GB"/>
+        </w:rPr>
+      </w:pPr>
+    </w:p>
+    <w:p>
+      <w:pPr>
+        <w:rPr>
+          <w:lang w:val="en-GB"/>
+        </w:rPr>
+      </w:pPr>
+    </w:p>
+    <w:p>
+      <w:pPr>
+        <w:rPr>
+          <w:lang w:val="en-GB"/>
+        </w:rPr>
+      </w:pPr>
+    </w:p>
+    <w:p>
+      <w:pPr>
+        <w:rPr>
+          <w:lang w:val="en-GB"/>
+        </w:rPr>
+      </w:pPr>
+    </w:p>
+    <w:p>
+      <w:pPr>
+        <w:rPr>
+          <w:lang w:val="en-GB"/>
+        </w:rPr>
+      </w:pPr>
+    </w:p>
+    <w:p>
+      <w:pPr>
+        <w:rPr>
+          <w:lang w:val="en-GB"/>
+        </w:rPr>
+      </w:pPr>
+    </w:p>
+    <w:p>
+      <w:pPr>
+        <w:rPr>
+          <w:lang w:val="en-GB"/>
+        </w:rPr>
+      </w:pPr>
+    </w:p>
+    <w:p>
+      <w:pPr>
+        <w:rPr>
+          <w:lang w:val="en-GB"/>
+        </w:rPr>
+      </w:pPr>
+    </w:p>
+    <w:p>
+      <w:pPr>
+        <w:rPr>
+          <w:lang w:val="en-GB"/>
+        </w:rPr>
+      </w:pPr>
+    </w:p>
+    <w:p>
+      <w:pPr>
+        <w:rPr>
+          <w:lang w:val="en-GB"/>
+        </w:rPr>
+      </w:pPr>
+    </w:p>
+    <w:p>
+      <w:pPr>
+        <w:rPr>
+          <w:lang w:val="en-GB"/>
+        </w:rPr>
+      </w:pPr>
+    </w:p>
+    <w:p>
+      <w:pPr>
+        <w:rPr>
+          <w:lang w:val="en-GB"/>
+        </w:rPr>
+      </w:pPr>
+    </w:p>
+    <w:p>
+      <w:pPr>
+        <w:rPr>
+          <w:lang w:val="en-GB"/>
+        </w:rPr>
+      </w:pPr>
+    </w:p>
+    <w:p>
+      <w:pPr>
+        <w:rPr>
+          <w:lang w:val="en-GB"/>
+        </w:rPr>
+      </w:pPr>
+    </w:p>
+    <w:p>
+      <w:pPr>
+        <w:rPr>
+          <w:lang w:val="en-GB"/>
+        </w:rPr>
+      </w:pPr>
+    </w:p>
+    <w:p>
+      <w:pPr>
+        <w:rPr>
+          <w:lang w:val="en-GB"/>
+        </w:rPr>
+      </w:pPr>
+    </w:p>
+    <w:p>
+      <w:pPr>
+        <w:rPr>
+          <w:lang w:val="en-GB"/>
+        </w:rPr>
+      </w:pPr>
+    </w:p>
+    <w:p>
+      <w:pPr>
+        <w:rPr>
+          <w:lang w:val="en-GB"/>
+        </w:rPr>
+      </w:pPr>
+    </w:p>
+    <w:p>
+      <w:pPr>
+        <w:rPr>
+          <w:lang w:val="en-GB"/>
+        </w:rPr>
+      </w:pPr>
+    </w:p>
+    <w:p>
+      <w:pPr>
+        <w:rPr>
+          <w:lang w:val="en-GB"/>
+        </w:rPr>
+      </w:pPr>
+    </w:p>
+    <w:p>
+      <w:pPr>
+        <w:rPr>
+          <w:lang w:val="en-GB"/>
+        </w:rPr>
+      </w:pPr>
+    </w:p>
+    <w:p>
+      <w:pPr>
+        <w:spacing w:before="120" w:after="120" w:line="276" w:lineRule="auto"/>
+        <w:jc w:val="both"/>
+        <w:rPr>
+          <w:color w:val="BF4E14" w:themeColor="accent2" w:themeShade="BF"/>
+          <w:lang w:val="en-GB"/>
+        </w:rPr>
+      </w:pPr>
+    </w:p>
+    <w:p>
+      <w:pPr>
+        <w:spacing w:before="120" w:after="120" w:line="276" w:lineRule="auto"/>
+        <w:jc w:val="both"/>
+        <w:rPr>
+          <w:color w:val="BF4E14" w:themeColor="accent2" w:themeShade="BF"/>
+          <w:lang w:val="en-GB"/>
+        </w:rPr>
+      </w:pPr>
+    </w:p>
+    <w:p>
+      <w:pPr>
+        <w:pStyle w:val="Ttulo2"/>
+        <w:rPr>
+          <w:color w:val="BF4E14" w:themeColor="accent2" w:themeShade="BF"/>
+          <w:lang w:val="en-GB"/>
+        </w:rPr>
+      </w:pPr>
+      <w:bookmarkStart w:id="9" w:name="_Toc183523814"/>
+      <w:r>
+        <w:rPr>
+          <w:color w:val="BF4E14" w:themeColor="accent2" w:themeShade="BF"/>
+          <w:lang w:val="en-GB"/>
+        </w:rPr>
+        <w:t>User Story 4</w:t>
+      </w:r>
+      <w:bookmarkEnd w:id="9"/>
+    </w:p>
+    <w:p>
+      <w:pPr>
+        <w:rPr>
+          <w:lang w:val="en-GB"/>
+        </w:rPr>
+      </w:pPr>
+    </w:p>
+    <w:p>
+      <w:pPr>
+        <w:rPr>
+          <w:lang w:val="en-GB"/>
+        </w:rPr>
+      </w:pPr>
+    </w:p>
+    <w:p>
+      <w:pPr>
+        <w:rPr>
+          <w:lang w:val="en-GB"/>
+        </w:rPr>
+      </w:pPr>
+    </w:p>
+    <w:p>
+      <w:pPr>
+        <w:rPr>
+          <w:lang w:val="en-GB"/>
+        </w:rPr>
+      </w:pPr>
+    </w:p>
+    <w:p>
+      <w:pPr>
+        <w:rPr>
+          <w:lang w:val="en-GB"/>
+        </w:rPr>
+      </w:pPr>
+    </w:p>
+    <w:p>
+      <w:pPr>
+        <w:rPr>
+          <w:lang w:val="en-GB"/>
+        </w:rPr>
+      </w:pPr>
+    </w:p>
+    <w:p>
+      <w:pPr>
+        <w:rPr>
+          <w:lang w:val="en-GB"/>
+        </w:rPr>
+      </w:pPr>
+    </w:p>
+    <w:p>
+      <w:pPr>
+        <w:rPr>
+          <w:lang w:val="en-GB"/>
+        </w:rPr>
+      </w:pPr>
+    </w:p>
+    <w:p>
+      <w:pPr>
+        <w:rPr>
+          <w:lang w:val="en-GB"/>
+        </w:rPr>
+      </w:pPr>
+    </w:p>
+    <w:p>
+      <w:pPr>
+        <w:rPr>
+          <w:lang w:val="en-GB"/>
+        </w:rPr>
+      </w:pPr>
+    </w:p>
+    <w:p>
+      <w:pPr>
+        <w:rPr>
+          <w:lang w:val="en-GB"/>
+        </w:rPr>
+      </w:pPr>
+    </w:p>
+    <w:p>
+      <w:pPr>
+        <w:rPr>
+          <w:lang w:val="en-GB"/>
+        </w:rPr>
+      </w:pPr>
+    </w:p>
+    <w:p>
+      <w:pPr>
+        <w:rPr>
+          <w:lang w:val="en-GB"/>
+        </w:rPr>
+      </w:pPr>
+    </w:p>
+    <w:p>
+      <w:pPr>
+        <w:rPr>
+          <w:lang w:val="en-GB"/>
+        </w:rPr>
+      </w:pPr>
+    </w:p>
+    <w:p>
+      <w:pPr>
+        <w:rPr>
+          <w:lang w:val="en-GB"/>
+        </w:rPr>
+      </w:pPr>
+    </w:p>
+    <w:p>
+      <w:pPr>
+        <w:rPr>
+          <w:lang w:val="en-GB"/>
+        </w:rPr>
+      </w:pPr>
+    </w:p>
+    <w:p>
+      <w:pPr>
+        <w:rPr>
+          <w:lang w:val="en-GB"/>
+        </w:rPr>
+      </w:pPr>
+    </w:p>
+    <w:p>
+      <w:pPr>
+        <w:rPr>
+          <w:lang w:val="en-GB"/>
+        </w:rPr>
+      </w:pPr>
+    </w:p>
+    <w:p>
+      <w:pPr>
+        <w:rPr>
+          <w:lang w:val="en-GB"/>
+        </w:rPr>
+      </w:pPr>
+    </w:p>
+    <w:p>
+      <w:pPr>
+        <w:rPr>
+          <w:lang w:val="en-GB"/>
+        </w:rPr>
+      </w:pPr>
+    </w:p>
+    <w:p>
+      <w:pPr>
+        <w:rPr>
+          <w:lang w:val="en-GB"/>
+        </w:rPr>
+      </w:pPr>
+    </w:p>
+    <w:p>
+      <w:pPr>
+        <w:rPr>
+          <w:lang w:val="en-GB"/>
+        </w:rPr>
+      </w:pPr>
+    </w:p>
+    <w:p>
+      <w:pPr>
+        <w:rPr>
+          <w:lang w:val="en-GB"/>
+        </w:rPr>
+      </w:pPr>
+    </w:p>
+    <w:p>
+      <w:pPr>
+        <w:rPr>
+          <w:lang w:val="en-GB"/>
+        </w:rPr>
+      </w:pPr>
+    </w:p>
+    <w:p>
+      <w:pPr>
+        <w:rPr>
+          <w:lang w:val="en-GB"/>
+        </w:rPr>
+      </w:pPr>
+    </w:p>
+    <w:p>
+      <w:pPr>
+        <w:rPr>
+          <w:lang w:val="en-GB"/>
+        </w:rPr>
+      </w:pPr>
+    </w:p>
+    <w:p>
+      <w:pPr>
+        <w:rPr>
+          <w:lang w:val="en-GB"/>
+        </w:rPr>
+      </w:pPr>
+    </w:p>
+    <w:p>
+      <w:pPr>
+        <w:spacing w:before="120" w:after="120" w:line="276" w:lineRule="auto"/>
+        <w:jc w:val="both"/>
+        <w:rPr>
+          <w:color w:val="BF4E14" w:themeColor="accent2" w:themeShade="BF"/>
+          <w:lang w:val="en-GB"/>
+        </w:rPr>
+      </w:pPr>
+    </w:p>
+    <w:p>
+      <w:pPr>
+        <w:pStyle w:val="Ttulo2"/>
+        <w:rPr>
+          <w:color w:val="BF4E14" w:themeColor="accent2" w:themeShade="BF"/>
+          <w:lang w:val="en-GB"/>
+        </w:rPr>
+      </w:pPr>
+      <w:bookmarkStart w:id="10" w:name="_Toc183523815"/>
+      <w:r>
+        <w:rPr>
+          <w:color w:val="BF4E14" w:themeColor="accent2" w:themeShade="BF"/>
+          <w:lang w:val="en-GB"/>
+        </w:rPr>
+        <w:t>User Story 5</w:t>
+      </w:r>
+      <w:bookmarkEnd w:id="10"/>
+    </w:p>
+    <w:p>
+      <w:pPr>
+        <w:rPr>
+          <w:lang w:val="en-GB"/>
+        </w:rPr>
+      </w:pPr>
+    </w:p>
+    <w:p>
+      <w:pPr>
+        <w:rPr>
+          <w:lang w:val="en-GB"/>
+        </w:rPr>
+      </w:pPr>
+    </w:p>
+    <w:p>
+      <w:pPr>
+        <w:rPr>
+          <w:lang w:val="en-GB"/>
+        </w:rPr>
+      </w:pPr>
+    </w:p>
+    <w:p>
+      <w:pPr>
+        <w:rPr>
+          <w:lang w:val="en-GB"/>
+        </w:rPr>
+      </w:pPr>
+    </w:p>
+    <w:p>
+      <w:pPr>
+        <w:rPr>
+          <w:lang w:val="en-GB"/>
+        </w:rPr>
+      </w:pPr>
+    </w:p>
+    <w:p>
+      <w:pPr>
+        <w:rPr>
+          <w:lang w:val="en-GB"/>
+        </w:rPr>
+      </w:pPr>
+    </w:p>
+    <w:p>
+      <w:pPr>
+        <w:rPr>
+          <w:lang w:val="en-GB"/>
+        </w:rPr>
+      </w:pPr>
+    </w:p>
+    <w:p>
+      <w:pPr>
+        <w:rPr>
+          <w:lang w:val="en-GB"/>
+        </w:rPr>
+      </w:pPr>
+    </w:p>
+    <w:p>
+      <w:pPr>
+        <w:rPr>
+          <w:lang w:val="en-GB"/>
+        </w:rPr>
+      </w:pPr>
+    </w:p>
+    <w:p>
+      <w:pPr>
+        <w:rPr>
+          <w:lang w:val="en-GB"/>
+        </w:rPr>
+      </w:pPr>
+    </w:p>
+    <w:p>
+      <w:pPr>
+        <w:rPr>
+          <w:lang w:val="en-GB"/>
+        </w:rPr>
+      </w:pPr>
+    </w:p>
+    <w:p>
+      <w:pPr>
+        <w:rPr>
+          <w:lang w:val="en-GB"/>
+        </w:rPr>
+      </w:pPr>
+    </w:p>
+    <w:p>
+      <w:pPr>
+        <w:rPr>
+          <w:lang w:val="en-GB"/>
+        </w:rPr>
+      </w:pPr>
+    </w:p>
+    <w:p>
+      <w:pPr>
+        <w:rPr>
+          <w:lang w:val="en-GB"/>
+        </w:rPr>
+      </w:pPr>
+    </w:p>
+    <w:p>
+      <w:pPr>
+        <w:rPr>
+          <w:lang w:val="en-GB"/>
+        </w:rPr>
+      </w:pPr>
+    </w:p>
+    <w:p>
+      <w:pPr>
+        <w:rPr>
+          <w:lang w:val="en-GB"/>
+        </w:rPr>
+      </w:pPr>
+    </w:p>
+    <w:p>
+      <w:pPr>
+        <w:rPr>
+          <w:lang w:val="en-GB"/>
+        </w:rPr>
+      </w:pPr>
+    </w:p>
+    <w:p>
+      <w:pPr>
+        <w:rPr>
+          <w:lang w:val="en-GB"/>
+        </w:rPr>
+      </w:pPr>
+    </w:p>
+    <w:p>
+      <w:pPr>
+        <w:rPr>
+          <w:lang w:val="en-GB"/>
+        </w:rPr>
+      </w:pPr>
+    </w:p>
+    <w:p>
+      <w:pPr>
+        <w:rPr>
+          <w:lang w:val="en-GB"/>
+        </w:rPr>
+      </w:pPr>
+    </w:p>
+    <w:p>
+      <w:pPr>
+        <w:rPr>
+          <w:lang w:val="en-GB"/>
+        </w:rPr>
+      </w:pPr>
+    </w:p>
+    <w:p>
+      <w:pPr>
+        <w:rPr>
+          <w:lang w:val="en-GB"/>
+        </w:rPr>
+      </w:pPr>
+    </w:p>
+    <w:p>
+      <w:pPr>
+        <w:rPr>
+          <w:lang w:val="en-GB"/>
+        </w:rPr>
+      </w:pPr>
+    </w:p>
+    <w:p>
+      <w:pPr>
+        <w:rPr>
+          <w:lang w:val="en-GB"/>
+        </w:rPr>
+      </w:pPr>
+    </w:p>
+    <w:p>
+      <w:pPr>
+        <w:rPr>
+          <w:lang w:val="en-GB"/>
+        </w:rPr>
+      </w:pPr>
+    </w:p>
+    <w:p>
+      <w:pPr>
+        <w:rPr>
+          <w:lang w:val="en-GB"/>
+        </w:rPr>
+      </w:pPr>
+    </w:p>
+    <w:p>
+      <w:pPr>
+        <w:rPr>
+          <w:lang w:val="en-GB"/>
+        </w:rPr>
+      </w:pPr>
+    </w:p>
+    <w:p>
+      <w:pPr>
+        <w:spacing w:before="120" w:after="120" w:line="276" w:lineRule="auto"/>
+        <w:jc w:val="both"/>
+        <w:rPr>
+          <w:color w:val="BF4E14" w:themeColor="accent2" w:themeShade="BF"/>
+          <w:lang w:val="en-GB"/>
+        </w:rPr>
+      </w:pPr>
+    </w:p>
+    <w:p>
+      <w:pPr>
+        <w:pStyle w:val="Ttulo2"/>
+        <w:rPr>
+          <w:color w:val="BF4E14" w:themeColor="accent2" w:themeShade="BF"/>
+          <w:lang w:val="en-GB"/>
+        </w:rPr>
+      </w:pPr>
+      <w:bookmarkStart w:id="11" w:name="_Toc183523816"/>
+      <w:r>
+        <w:rPr>
+          <w:color w:val="BF4E14" w:themeColor="accent2" w:themeShade="BF"/>
+          <w:lang w:val="en-GB"/>
+        </w:rPr>
+        <w:t>User Story 6</w:t>
+      </w:r>
+      <w:bookmarkEnd w:id="11"/>
+    </w:p>
+    <w:p>
+      <w:pPr>
+        <w:rPr>
+          <w:lang w:val="en-GB"/>
+        </w:rPr>
+      </w:pPr>
+    </w:p>
+    <w:p>
+      <w:pPr>
+        <w:rPr>
+          <w:lang w:val="en-GB"/>
+        </w:rPr>
+      </w:pPr>
+    </w:p>
+    <w:p>
+      <w:pPr>
+        <w:rPr>
+          <w:lang w:val="en-GB"/>
+        </w:rPr>
+      </w:pPr>
+    </w:p>
+    <w:p>
+      <w:pPr>
+        <w:rPr>
+          <w:lang w:val="en-GB"/>
+        </w:rPr>
+      </w:pPr>
+    </w:p>
+    <w:p>
+      <w:pPr>
+        <w:rPr>
+          <w:lang w:val="en-GB"/>
+        </w:rPr>
+      </w:pPr>
+    </w:p>
+    <w:p>
+      <w:pPr>
+        <w:rPr>
+          <w:lang w:val="en-GB"/>
+        </w:rPr>
+      </w:pPr>
+    </w:p>
+    <w:p>
+      <w:pPr>
+        <w:rPr>
+          <w:lang w:val="en-GB"/>
+        </w:rPr>
+      </w:pPr>
+    </w:p>
+    <w:p>
+      <w:pPr>
+        <w:rPr>
+          <w:lang w:val="en-GB"/>
+        </w:rPr>
+      </w:pPr>
+    </w:p>
+    <w:p>
+      <w:pPr>
+        <w:rPr>
+          <w:lang w:val="en-GB"/>
+        </w:rPr>
+      </w:pPr>
+    </w:p>
+    <w:p>
+      <w:pPr>
+        <w:rPr>
+          <w:lang w:val="en-GB"/>
+        </w:rPr>
+      </w:pPr>
+    </w:p>
+    <w:p>
+      <w:pPr>
+        <w:rPr>
+          <w:lang w:val="en-GB"/>
+        </w:rPr>
+      </w:pPr>
+    </w:p>
+    <w:p>
+      <w:pPr>
+        <w:rPr>
+          <w:lang w:val="en-GB"/>
+        </w:rPr>
+      </w:pPr>
+    </w:p>
+    <w:p>
+      <w:pPr>
+        <w:rPr>
+          <w:lang w:val="en-GB"/>
+        </w:rPr>
+      </w:pPr>
+    </w:p>
+    <w:p>
+      <w:pPr>
+        <w:rPr>
+          <w:lang w:val="en-GB"/>
+        </w:rPr>
+      </w:pPr>
+    </w:p>
+    <w:p>
+      <w:pPr>
+        <w:rPr>
+          <w:lang w:val="en-GB"/>
+        </w:rPr>
+      </w:pPr>
+    </w:p>
+    <w:p>
+      <w:pPr>
+        <w:rPr>
+          <w:lang w:val="en-GB"/>
+        </w:rPr>
+      </w:pPr>
+    </w:p>
+    <w:p>
+      <w:pPr>
+        <w:rPr>
+          <w:lang w:val="en-GB"/>
+        </w:rPr>
+      </w:pPr>
+    </w:p>
+    <w:p>
+      <w:pPr>
+        <w:rPr>
+          <w:lang w:val="en-GB"/>
+        </w:rPr>
+      </w:pPr>
+    </w:p>
+    <w:p>
+      <w:pPr>
+        <w:rPr>
+          <w:lang w:val="en-GB"/>
+        </w:rPr>
+      </w:pPr>
+    </w:p>
+    <w:p>
+      <w:pPr>
+        <w:rPr>
+          <w:lang w:val="en-GB"/>
+        </w:rPr>
+      </w:pPr>
+    </w:p>
+    <w:p>
+      <w:pPr>
+        <w:rPr>
+          <w:lang w:val="en-GB"/>
+        </w:rPr>
+      </w:pPr>
+    </w:p>
+    <w:p>
+      <w:pPr>
+        <w:rPr>
+          <w:lang w:val="en-GB"/>
+        </w:rPr>
+      </w:pPr>
+    </w:p>
+    <w:p>
+      <w:pPr>
+        <w:rPr>
+          <w:lang w:val="en-GB"/>
+        </w:rPr>
+      </w:pPr>
+    </w:p>
+    <w:p>
+      <w:pPr>
+        <w:rPr>
+          <w:lang w:val="en-GB"/>
+        </w:rPr>
+      </w:pPr>
+    </w:p>
+    <w:p>
+      <w:pPr>
+        <w:rPr>
+          <w:lang w:val="en-GB"/>
+        </w:rPr>
+      </w:pPr>
+    </w:p>
+    <w:p>
+      <w:pPr>
+        <w:rPr>
+          <w:lang w:val="en-GB"/>
+        </w:rPr>
+      </w:pPr>
+    </w:p>
+    <w:p>
+      <w:pPr>
+        <w:rPr>
+          <w:lang w:val="en-GB"/>
+        </w:rPr>
+      </w:pPr>
+    </w:p>
+    <w:p>
+      <w:pPr>
+        <w:rPr>
+          <w:lang w:val="en-GB"/>
+        </w:rPr>
+      </w:pPr>
+    </w:p>
+    <w:p>
+      <w:pPr>
+        <w:pStyle w:val="Ttulo2"/>
+        <w:rPr>
+          <w:color w:val="BF4E14" w:themeColor="accent2" w:themeShade="BF"/>
+          <w:lang w:val="en-GB"/>
+        </w:rPr>
+      </w:pPr>
+      <w:bookmarkStart w:id="12" w:name="_Toc183523817"/>
+      <w:r>
+        <w:rPr>
+          <w:color w:val="BF4E14" w:themeColor="accent2" w:themeShade="BF"/>
+          <w:lang w:val="en-GB"/>
+        </w:rPr>
+        <w:t>User Story 7</w:t>
+      </w:r>
+      <w:bookmarkEnd w:id="12"/>
+    </w:p>
+    <w:p>
+      <w:pPr>
+        <w:rPr>
+          <w:lang w:val="en-GB"/>
+        </w:rPr>
+      </w:pPr>
+    </w:p>
+    <w:p>
+      <w:pPr>
+        <w:rPr>
+          <w:lang w:val="en-GB"/>
+        </w:rPr>
+      </w:pPr>
+    </w:p>
+    <w:p>
+      <w:pPr>
+        <w:rPr>
+          <w:lang w:val="en-GB"/>
+        </w:rPr>
+      </w:pPr>
+    </w:p>
+    <w:p>
+      <w:pPr>
+        <w:rPr>
+          <w:lang w:val="en-GB"/>
+        </w:rPr>
+      </w:pPr>
+    </w:p>
+    <w:p>
+      <w:pPr>
+        <w:rPr>
+          <w:lang w:val="en-GB"/>
+        </w:rPr>
+      </w:pPr>
+    </w:p>
+    <w:p>
+      <w:pPr>
+        <w:rPr>
+          <w:lang w:val="en-GB"/>
+        </w:rPr>
+      </w:pPr>
+    </w:p>
+    <w:p>
+      <w:pPr>
+        <w:rPr>
+          <w:lang w:val="en-GB"/>
+        </w:rPr>
+      </w:pPr>
+    </w:p>
+    <w:p>
+      <w:pPr>
+        <w:rPr>
+          <w:lang w:val="en-GB"/>
+        </w:rPr>
+      </w:pPr>
+    </w:p>
+    <w:p>
+      <w:pPr>
+        <w:rPr>
+          <w:lang w:val="en-GB"/>
+        </w:rPr>
+      </w:pPr>
+    </w:p>
+    <w:p>
+      <w:pPr>
+        <w:rPr>
+          <w:lang w:val="en-GB"/>
+        </w:rPr>
+      </w:pPr>
+    </w:p>
+    <w:p>
+      <w:pPr>
+        <w:rPr>
+          <w:lang w:val="en-GB"/>
+        </w:rPr>
+      </w:pPr>
+    </w:p>
+    <w:p>
+      <w:pPr>
+        <w:rPr>
+          <w:lang w:val="en-GB"/>
+        </w:rPr>
+      </w:pPr>
+    </w:p>
+    <w:p>
+      <w:pPr>
+        <w:rPr>
+          <w:lang w:val="en-GB"/>
+        </w:rPr>
+      </w:pPr>
+    </w:p>
+    <w:p>
+      <w:pPr>
+        <w:rPr>
+          <w:lang w:val="en-GB"/>
+        </w:rPr>
+      </w:pPr>
+    </w:p>
+    <w:p>
+      <w:pPr>
+        <w:rPr>
+          <w:lang w:val="en-GB"/>
+        </w:rPr>
+      </w:pPr>
+    </w:p>
+    <w:p>
+      <w:pPr>
+        <w:rPr>
+          <w:lang w:val="en-GB"/>
+        </w:rPr>
+      </w:pPr>
+    </w:p>
+    <w:p>
+      <w:pPr>
+        <w:rPr>
+          <w:lang w:val="en-GB"/>
+        </w:rPr>
+      </w:pPr>
+    </w:p>
+    <w:p>
+      <w:pPr>
+        <w:rPr>
+          <w:lang w:val="en-GB"/>
+        </w:rPr>
+      </w:pPr>
+    </w:p>
+    <w:p>
+      <w:pPr>
+        <w:rPr>
+          <w:lang w:val="en-GB"/>
+        </w:rPr>
+      </w:pPr>
+    </w:p>
+    <w:p>
+      <w:pPr>
+        <w:rPr>
+          <w:lang w:val="en-GB"/>
+        </w:rPr>
+      </w:pPr>
+    </w:p>
+    <w:p>
+      <w:pPr>
+        <w:rPr>
+          <w:lang w:val="en-GB"/>
+        </w:rPr>
+      </w:pPr>
+    </w:p>
+    <w:p>
+      <w:pPr>
+        <w:rPr>
+          <w:lang w:val="en-GB"/>
+        </w:rPr>
+      </w:pPr>
+    </w:p>
+    <w:p>
+      <w:pPr>
+        <w:rPr>
+          <w:lang w:val="en-GB"/>
+        </w:rPr>
+      </w:pPr>
+    </w:p>
+    <w:p>
+      <w:pPr>
+        <w:rPr>
+          <w:lang w:val="en-GB"/>
+        </w:rPr>
+      </w:pPr>
+    </w:p>
+    <w:p>
+      <w:pPr>
+        <w:rPr>
+          <w:lang w:val="en-GB"/>
+        </w:rPr>
+      </w:pPr>
+    </w:p>
+    <w:p>
+      <w:pPr>
+        <w:rPr>
+          <w:lang w:val="en-GB"/>
+        </w:rPr>
+      </w:pPr>
+    </w:p>
+    <w:p>
+      <w:pPr>
+        <w:rPr>
+          <w:lang w:val="en-GB"/>
+        </w:rPr>
+      </w:pPr>
+    </w:p>
+    <w:p>
+      <w:pPr>
+        <w:rPr>
+          <w:lang w:val="en-GB"/>
+        </w:rPr>
+      </w:pPr>
+    </w:p>
+    <w:p>
+      <w:pPr>
+        <w:pStyle w:val="Ttulo2"/>
+        <w:rPr>
+          <w:color w:val="BF4E14" w:themeColor="accent2" w:themeShade="BF"/>
+          <w:lang w:val="en-GB"/>
+        </w:rPr>
+      </w:pPr>
+      <w:bookmarkStart w:id="13" w:name="_Toc183523818"/>
+      <w:r>
+        <w:rPr>
+          <w:color w:val="BF4E14" w:themeColor="accent2" w:themeShade="BF"/>
+          <w:lang w:val="en-GB"/>
+        </w:rPr>
+        <w:t>User Story 8</w:t>
+      </w:r>
+      <w:bookmarkEnd w:id="13"/>
+    </w:p>
+    <w:p>
+      <w:pPr>
+        <w:spacing w:before="120" w:after="120" w:line="276" w:lineRule="auto"/>
+        <w:ind w:firstLine="567"/>
+        <w:jc w:val="both"/>
+      </w:pPr>
+      <w:r>
+        <w:t xml:space="preserve">Nesta </w:t>
+      </w:r>
       <w:proofErr w:type="spellStart"/>
       <w:r>
         <w:rPr>
-          <w:color w:val="BF4E14" w:themeColor="accent2" w:themeShade="BF"/>
+          <w:i/>
+          <w:iCs/>
+        </w:rPr>
+        <w:t>user</w:t>
+      </w:r>
+      <w:proofErr w:type="spellEnd"/>
+      <w:r>
+        <w:rPr>
+          <w:i/>
+          <w:iCs/>
+        </w:rPr>
+        <w:t xml:space="preserve"> </w:t>
+      </w:r>
+      <w:proofErr w:type="spellStart"/>
+      <w:r>
+        <w:rPr>
+          <w:i/>
+          <w:iCs/>
+        </w:rPr>
+        <w:t>story</w:t>
+      </w:r>
+      <w:proofErr w:type="spellEnd"/>
+      <w:r>
+        <w:t xml:space="preserve"> foi s</w:t>
+      </w:r>
+      <w:r>
+        <w:t>olicitado que implementássemos</w:t>
+      </w:r>
+      <w:r>
+        <w:t xml:space="preserve"> uma gestão de acessos que satisfaça os critérios apropriados de segurança.</w:t>
+      </w:r>
+    </w:p>
+    <w:p>
+      <w:pPr>
+        <w:spacing w:before="120" w:after="120" w:line="276" w:lineRule="auto"/>
+        <w:ind w:firstLine="567"/>
+        <w:jc w:val="both"/>
+      </w:pPr>
+      <w:r>
+        <w:t>Desta forma, para termos uma gestão de acessos robusta e segura aplicaram-se as seguintes práticas:</w:t>
+      </w:r>
+    </w:p>
+    <w:p>
+      <w:pPr>
+        <w:pStyle w:val="PargrafodaLista"/>
+        <w:numPr>
+          <w:ilvl w:val="0"/>
+          <w:numId w:val="5"/>
+        </w:numPr>
+        <w:spacing w:before="120" w:after="120" w:line="276" w:lineRule="auto"/>
+        <w:jc w:val="both"/>
+        <w:rPr>
+          <w:b/>
+          <w:bCs/>
+        </w:rPr>
+      </w:pPr>
+      <w:r>
+        <w:rPr>
+          <w:b/>
+          <w:bCs/>
+        </w:rPr>
+        <w:t xml:space="preserve">Controlo de Acesso Baseado em </w:t>
+      </w:r>
+      <w:r>
+        <w:rPr>
+          <w:b/>
+          <w:bCs/>
+          <w:i/>
+          <w:iCs/>
+        </w:rPr>
+        <w:t>Roles</w:t>
+      </w:r>
+      <w:r>
+        <w:rPr>
+          <w:b/>
+          <w:bCs/>
+        </w:rPr>
+        <w:t xml:space="preserve"> (</w:t>
+      </w:r>
+      <w:r>
+        <w:rPr>
+          <w:b/>
+          <w:bCs/>
+          <w:i/>
+          <w:iCs/>
+        </w:rPr>
+        <w:t>RBAC</w:t>
+      </w:r>
+      <w:r>
+        <w:rPr>
+          <w:b/>
+          <w:bCs/>
+        </w:rPr>
+        <w:t>)</w:t>
+      </w:r>
+      <w:r>
+        <w:t xml:space="preserve">: </w:t>
+      </w:r>
+      <w:r>
+        <w:t xml:space="preserve">Foram definidas </w:t>
+      </w:r>
+      <w:r>
+        <w:rPr>
+          <w:i/>
+          <w:iCs/>
+        </w:rPr>
+        <w:t>roles</w:t>
+      </w:r>
+      <w:r>
+        <w:t xml:space="preserve"> (</w:t>
+      </w:r>
+      <w:proofErr w:type="spellStart"/>
+      <w:r>
+        <w:rPr>
+          <w:i/>
+          <w:iCs/>
+        </w:rPr>
+        <w:t>Admin</w:t>
+      </w:r>
+      <w:proofErr w:type="spellEnd"/>
+      <w:r>
+        <w:rPr>
+          <w:i/>
+          <w:iCs/>
+        </w:rPr>
+        <w:t xml:space="preserve">, </w:t>
+      </w:r>
+      <w:proofErr w:type="spellStart"/>
+      <w:r>
+        <w:rPr>
+          <w:i/>
+          <w:iCs/>
+        </w:rPr>
+        <w:t>Patient</w:t>
+      </w:r>
+      <w:proofErr w:type="spellEnd"/>
+      <w:r>
+        <w:rPr>
+          <w:i/>
+          <w:iCs/>
+        </w:rPr>
+        <w:t xml:space="preserve">, </w:t>
+      </w:r>
+      <w:proofErr w:type="spellStart"/>
+      <w:r>
+        <w:rPr>
+          <w:i/>
+          <w:iCs/>
+        </w:rPr>
+        <w:t>Doctor</w:t>
+      </w:r>
+      <w:proofErr w:type="spellEnd"/>
+      <w:r>
+        <w:rPr>
+          <w:i/>
+          <w:iCs/>
+        </w:rPr>
+        <w:t xml:space="preserve">, </w:t>
+      </w:r>
+      <w:proofErr w:type="spellStart"/>
+      <w:r>
+        <w:rPr>
+          <w:i/>
+          <w:iCs/>
+        </w:rPr>
+        <w:t>Nurse</w:t>
+      </w:r>
+      <w:proofErr w:type="spellEnd"/>
+      <w:r>
+        <w:rPr>
+          <w:i/>
+          <w:iCs/>
+        </w:rPr>
+        <w:t xml:space="preserve">, </w:t>
+      </w:r>
+      <w:proofErr w:type="spellStart"/>
+      <w:r>
+        <w:rPr>
+          <w:i/>
+          <w:iCs/>
+        </w:rPr>
+        <w:t>Technician</w:t>
+      </w:r>
+      <w:proofErr w:type="spellEnd"/>
+      <w:r>
+        <w:t>)</w:t>
+      </w:r>
+      <w:r>
+        <w:t xml:space="preserve">, atribuindo a cada uma, um </w:t>
+      </w:r>
+      <w:r>
+        <w:t>conjunto de permissões que determina o acesso ao</w:t>
+      </w:r>
+      <w:r>
+        <w:t xml:space="preserve">s recursos ou funcionalidades. Desta forma, quando um utilizador dá login na aplicação, o </w:t>
+      </w:r>
+      <w:proofErr w:type="spellStart"/>
+      <w:r>
+        <w:rPr>
+          <w:i/>
+          <w:iCs/>
+        </w:rPr>
+        <w:t>backend</w:t>
+      </w:r>
+      <w:proofErr w:type="spellEnd"/>
+      <w:r>
+        <w:t xml:space="preserve"> retornará o </w:t>
+      </w:r>
+      <w:proofErr w:type="spellStart"/>
+      <w:r>
+        <w:rPr>
+          <w:i/>
+          <w:iCs/>
+        </w:rPr>
+        <w:t>token</w:t>
+      </w:r>
+      <w:proofErr w:type="spellEnd"/>
+      <w:r>
+        <w:t xml:space="preserve"> e a sua role, sendo estes armazenados no </w:t>
+      </w:r>
+      <w:proofErr w:type="spellStart"/>
+      <w:r>
+        <w:rPr>
+          <w:i/>
+          <w:iCs/>
+        </w:rPr>
+        <w:t>localstorage</w:t>
+      </w:r>
+      <w:proofErr w:type="spellEnd"/>
+      <w:r>
+        <w:rPr>
+          <w:i/>
+          <w:iCs/>
+        </w:rPr>
+        <w:t xml:space="preserve"> </w:t>
+      </w:r>
+      <w:r>
+        <w:t xml:space="preserve">do </w:t>
+      </w:r>
+      <w:r>
+        <w:rPr>
+          <w:i/>
+          <w:iCs/>
+        </w:rPr>
+        <w:t>browser</w:t>
+      </w:r>
+      <w:r>
+        <w:t xml:space="preserve">. Sempre que o utilizador faz um pedido ao </w:t>
+      </w:r>
+      <w:proofErr w:type="spellStart"/>
+      <w:r>
+        <w:rPr>
+          <w:i/>
+          <w:iCs/>
+        </w:rPr>
+        <w:t>backend</w:t>
+      </w:r>
+      <w:proofErr w:type="spellEnd"/>
+      <w:r>
+        <w:t xml:space="preserve">, este </w:t>
+      </w:r>
+      <w:proofErr w:type="spellStart"/>
+      <w:r>
+        <w:rPr>
+          <w:i/>
+          <w:iCs/>
+        </w:rPr>
+        <w:t>token</w:t>
+      </w:r>
+      <w:proofErr w:type="spellEnd"/>
+      <w:r>
+        <w:t xml:space="preserve"> será </w:t>
+      </w:r>
+      <w:r>
+        <w:t>enviado</w:t>
+      </w:r>
+      <w:r>
+        <w:t xml:space="preserve"> sempre no </w:t>
+      </w:r>
+      <w:proofErr w:type="spellStart"/>
+      <w:r>
+        <w:rPr>
+          <w:i/>
+          <w:iCs/>
+        </w:rPr>
+        <w:t>header</w:t>
+      </w:r>
+      <w:proofErr w:type="spellEnd"/>
+      <w:r>
+        <w:t xml:space="preserve"> dos </w:t>
+      </w:r>
+      <w:proofErr w:type="spellStart"/>
+      <w:r>
+        <w:rPr>
+          <w:i/>
+          <w:iCs/>
+        </w:rPr>
+        <w:t>requests</w:t>
+      </w:r>
+      <w:proofErr w:type="spellEnd"/>
+      <w:r>
+        <w:t xml:space="preserve">, sendo verificado assim no </w:t>
+      </w:r>
+      <w:proofErr w:type="spellStart"/>
+      <w:r>
+        <w:rPr>
+          <w:i/>
+          <w:iCs/>
+        </w:rPr>
+        <w:t>backend</w:t>
+      </w:r>
+      <w:proofErr w:type="spellEnd"/>
+      <w:r>
+        <w:t xml:space="preserve"> se o utilizador tem permissões para tal funcionalidade, através de </w:t>
+      </w:r>
+      <w:r>
+        <w:t>políticas de autorização</w:t>
+      </w:r>
+      <w:r>
+        <w:t xml:space="preserve">. Já no </w:t>
+      </w:r>
+      <w:proofErr w:type="spellStart"/>
+      <w:r>
+        <w:rPr>
+          <w:i/>
+          <w:iCs/>
+        </w:rPr>
+        <w:t>frontend</w:t>
+      </w:r>
+      <w:proofErr w:type="spellEnd"/>
+      <w:r>
+        <w:t xml:space="preserve">, cada </w:t>
+      </w:r>
+      <w:r>
+        <w:rPr>
+          <w:i/>
+          <w:iCs/>
+        </w:rPr>
+        <w:t>role</w:t>
+      </w:r>
+      <w:r>
+        <w:t xml:space="preserve"> tem a sua </w:t>
+      </w:r>
+      <w:proofErr w:type="spellStart"/>
+      <w:r>
+        <w:rPr>
+          <w:i/>
+          <w:iCs/>
+        </w:rPr>
+        <w:t>dashboard</w:t>
+      </w:r>
+      <w:proofErr w:type="spellEnd"/>
+      <w:r>
+        <w:t xml:space="preserve"> personalizada e para além disso, todas as rotas são protegidas por um </w:t>
+      </w:r>
+      <w:proofErr w:type="spellStart"/>
+      <w:r>
+        <w:rPr>
+          <w:i/>
+          <w:iCs/>
+        </w:rPr>
+        <w:t>Guard</w:t>
+      </w:r>
+      <w:proofErr w:type="spellEnd"/>
+      <w:r>
+        <w:t xml:space="preserve"> (neste caso </w:t>
+      </w:r>
+      <w:r>
+        <w:rPr>
+          <w:i/>
+          <w:iCs/>
+        </w:rPr>
+        <w:t>Role</w:t>
+      </w:r>
+      <w:r>
+        <w:t xml:space="preserve"> </w:t>
+      </w:r>
+      <w:proofErr w:type="spellStart"/>
+      <w:r>
+        <w:rPr>
+          <w:i/>
+          <w:iCs/>
+        </w:rPr>
+        <w:t>Guard</w:t>
+      </w:r>
+      <w:proofErr w:type="spellEnd"/>
+      <w:r>
+        <w:t xml:space="preserve">), garantindo assim maior segurança no </w:t>
+      </w:r>
+      <w:r>
+        <w:t xml:space="preserve">acesso </w:t>
+      </w:r>
+      <w:r>
+        <w:t>às</w:t>
+      </w:r>
+      <w:r>
+        <w:t xml:space="preserve"> funcionalidades do </w:t>
+      </w:r>
+      <w:r>
+        <w:t>sistema.</w:t>
+      </w:r>
+    </w:p>
+    <w:p>
+      <w:pPr>
+        <w:pStyle w:val="PargrafodaLista"/>
+        <w:numPr>
+          <w:ilvl w:val="0"/>
+          <w:numId w:val="5"/>
+        </w:numPr>
+        <w:spacing w:before="120" w:after="120" w:line="276" w:lineRule="auto"/>
+        <w:jc w:val="both"/>
+        <w:rPr>
+          <w:b/>
+          <w:bCs/>
+        </w:rPr>
+      </w:pPr>
+      <w:r>
+        <w:rPr>
+          <w:b/>
+          <w:bCs/>
+        </w:rPr>
+        <w:t xml:space="preserve">Armazenamento das Passwords: </w:t>
+      </w:r>
+      <w:r>
+        <w:t xml:space="preserve">Na nossa aplicação estamos a usar um provedor externo, para facilitar a parte da autenticação e autorização, o </w:t>
+      </w:r>
+      <w:r>
+        <w:rPr>
+          <w:i/>
+          <w:iCs/>
+        </w:rPr>
+        <w:t>Auth0</w:t>
+      </w:r>
+      <w:r>
+        <w:t>. Desta forma,</w:t>
+      </w:r>
+      <w:r>
+        <w:t xml:space="preserve"> </w:t>
+      </w:r>
+      <w:r>
+        <w:t xml:space="preserve">o </w:t>
+      </w:r>
+      <w:r>
+        <w:rPr>
+          <w:i/>
+          <w:iCs/>
+        </w:rPr>
+        <w:t>Auth0</w:t>
+      </w:r>
+      <w:r>
+        <w:t xml:space="preserve"> </w:t>
+      </w:r>
+      <w:r>
+        <w:t xml:space="preserve">armazena as </w:t>
+      </w:r>
+      <w:r>
+        <w:t>passwords dos utilizadores</w:t>
+      </w:r>
+      <w:r>
+        <w:t xml:space="preserve"> de </w:t>
+      </w:r>
+      <w:r>
+        <w:t>forma</w:t>
+      </w:r>
+      <w:r>
+        <w:t xml:space="preserve"> segura, utilizando práticas de segurança como </w:t>
+      </w:r>
+      <w:r>
+        <w:t xml:space="preserve">o </w:t>
+      </w:r>
+      <w:proofErr w:type="spellStart"/>
+      <w:r>
+        <w:rPr>
+          <w:i/>
+          <w:iCs/>
+        </w:rPr>
+        <w:t>hashing</w:t>
+      </w:r>
+      <w:proofErr w:type="spellEnd"/>
+      <w:r>
+        <w:t>,</w:t>
+      </w:r>
+    </w:p>
+    <w:p>
+      <w:pPr>
+        <w:pStyle w:val="PargrafodaLista"/>
+        <w:numPr>
+          <w:ilvl w:val="0"/>
+          <w:numId w:val="5"/>
+        </w:numPr>
+        <w:spacing w:before="120" w:after="120" w:line="276" w:lineRule="auto"/>
+        <w:jc w:val="both"/>
+        <w:rPr>
+          <w:b/>
+          <w:bCs/>
+        </w:rPr>
+      </w:pPr>
+      <w:r>
+        <w:rPr>
+          <w:b/>
+          <w:bCs/>
+        </w:rPr>
+        <w:t>Política de Password</w:t>
+      </w:r>
+      <w:r>
+        <w:t xml:space="preserve">: Foi definida uma política de </w:t>
+      </w:r>
+      <w:r>
+        <w:t>password</w:t>
+      </w:r>
+      <w:r>
+        <w:t xml:space="preserve"> </w:t>
+      </w:r>
+      <w:r>
+        <w:t>robusta</w:t>
+      </w:r>
+      <w:r>
+        <w:t xml:space="preserve"> que seguem os seguintes critérios:</w:t>
+      </w:r>
+    </w:p>
+    <w:p>
+      <w:pPr>
+        <w:pStyle w:val="PargrafodaLista"/>
+        <w:numPr>
+          <w:ilvl w:val="1"/>
+          <w:numId w:val="5"/>
+        </w:numPr>
+        <w:spacing w:before="120" w:after="120" w:line="276" w:lineRule="auto"/>
+        <w:jc w:val="both"/>
+        <w:rPr>
+          <w:b/>
+          <w:bCs/>
+        </w:rPr>
+      </w:pPr>
+      <w:r>
+        <w:t>Conter pelo menos 8 caracteres;</w:t>
+      </w:r>
+    </w:p>
+    <w:p>
+      <w:pPr>
+        <w:pStyle w:val="PargrafodaLista"/>
+        <w:numPr>
+          <w:ilvl w:val="1"/>
+          <w:numId w:val="5"/>
+        </w:numPr>
+        <w:spacing w:before="120" w:after="120" w:line="276" w:lineRule="auto"/>
+        <w:jc w:val="both"/>
+      </w:pPr>
+      <w:r>
+        <w:t>I</w:t>
+      </w:r>
+      <w:r>
+        <w:t xml:space="preserve">ncluir uma letra maiúscula, um número e um </w:t>
+      </w:r>
+      <w:r>
+        <w:t xml:space="preserve">caractere </w:t>
+      </w:r>
+      <w:r>
+        <w:t>especial</w:t>
+      </w:r>
+    </w:p>
+    <w:p>
+      <w:pPr>
+        <w:pStyle w:val="PargrafodaLista"/>
+        <w:numPr>
+          <w:ilvl w:val="0"/>
+          <w:numId w:val="5"/>
+        </w:numPr>
+        <w:spacing w:before="120" w:after="120" w:line="276" w:lineRule="auto"/>
+        <w:jc w:val="both"/>
+      </w:pPr>
+      <w:r>
+        <w:rPr>
+          <w:b/>
+          <w:bCs/>
+        </w:rPr>
+        <w:t xml:space="preserve">Bloqueio após </w:t>
+      </w:r>
+      <w:r>
+        <w:rPr>
+          <w:b/>
+          <w:bCs/>
+        </w:rPr>
+        <w:t>exceder as tentativas</w:t>
+      </w:r>
+      <w:r>
+        <w:rPr>
+          <w:b/>
+          <w:bCs/>
+        </w:rPr>
+        <w:t xml:space="preserve"> de </w:t>
+      </w:r>
+      <w:r>
+        <w:rPr>
+          <w:b/>
+          <w:bCs/>
+          <w:i/>
+          <w:iCs/>
+        </w:rPr>
+        <w:t>Login</w:t>
+      </w:r>
+      <w:r>
+        <w:rPr>
+          <w:b/>
+          <w:bCs/>
+        </w:rPr>
+        <w:t xml:space="preserve">: </w:t>
+      </w:r>
+      <w:r>
+        <w:t xml:space="preserve">Para proteger as contas dos utilizadores contra ataques </w:t>
+      </w:r>
+      <w:proofErr w:type="spellStart"/>
+      <w:r>
+        <w:rPr>
+          <w:i/>
+          <w:iCs/>
+        </w:rPr>
+        <w:t>Brute</w:t>
+      </w:r>
+      <w:proofErr w:type="spellEnd"/>
+      <w:r>
+        <w:rPr>
+          <w:i/>
+          <w:iCs/>
+        </w:rPr>
+        <w:t>-</w:t>
+      </w:r>
+      <w:r>
+        <w:rPr>
+          <w:i/>
+          <w:iCs/>
+        </w:rPr>
+        <w:t>Force</w:t>
+      </w:r>
+      <w:r>
+        <w:t xml:space="preserve"> </w:t>
+      </w:r>
+      <w:r>
+        <w:t>e acessos não autorizados,</w:t>
+      </w:r>
+      <w:r>
+        <w:t xml:space="preserve"> caso um utilizador falhe o login após 5 tentativas a conta do mesmo será bloqueado e enviada uma notificação por email.</w:t>
+      </w:r>
+    </w:p>
+    <w:p>
+      <w:pPr>
+        <w:pStyle w:val="PargrafodaLista"/>
+        <w:numPr>
+          <w:ilvl w:val="0"/>
+          <w:numId w:val="5"/>
+        </w:numPr>
+        <w:spacing w:before="120" w:after="120" w:line="276" w:lineRule="auto"/>
+        <w:jc w:val="both"/>
+      </w:pPr>
+      <w:r>
+        <w:rPr>
+          <w:b/>
+          <w:bCs/>
+        </w:rPr>
+        <w:t xml:space="preserve">Expiração do </w:t>
+      </w:r>
+      <w:proofErr w:type="spellStart"/>
+      <w:r>
+        <w:rPr>
+          <w:b/>
+          <w:bCs/>
+          <w:i/>
+          <w:iCs/>
+        </w:rPr>
+        <w:t>Token</w:t>
+      </w:r>
+      <w:proofErr w:type="spellEnd"/>
+      <w:r>
+        <w:rPr>
+          <w:b/>
+          <w:bCs/>
+        </w:rPr>
+        <w:t xml:space="preserve">: </w:t>
+      </w:r>
+      <w:r>
+        <w:t xml:space="preserve">O </w:t>
+      </w:r>
+      <w:proofErr w:type="spellStart"/>
+      <w:r>
+        <w:rPr>
+          <w:i/>
+          <w:iCs/>
+        </w:rPr>
+        <w:t>token</w:t>
+      </w:r>
+      <w:proofErr w:type="spellEnd"/>
+      <w:r>
+        <w:rPr>
+          <w:i/>
+          <w:iCs/>
+        </w:rPr>
+        <w:t xml:space="preserve"> </w:t>
+      </w:r>
+      <w:r>
+        <w:t xml:space="preserve">emitido pelo </w:t>
+      </w:r>
+      <w:proofErr w:type="spellStart"/>
+      <w:r>
+        <w:rPr>
+          <w:i/>
+          <w:iCs/>
+        </w:rPr>
+        <w:t>backend</w:t>
+      </w:r>
+      <w:proofErr w:type="spellEnd"/>
+      <w:r>
+        <w:t xml:space="preserve"> após o login </w:t>
+      </w:r>
+      <w:r>
+        <w:t xml:space="preserve">foi definido para ter </w:t>
+      </w:r>
+      <w:r>
+        <w:t>uma expiração de 3600 segundos, ou seja, 1 hora, independentemente da atividade do utilizador.</w:t>
+      </w:r>
+    </w:p>
+    <w:p>
+      <w:pPr>
+        <w:pStyle w:val="PargrafodaLista"/>
+        <w:numPr>
+          <w:ilvl w:val="0"/>
+          <w:numId w:val="5"/>
+        </w:numPr>
+        <w:spacing w:before="120" w:after="120" w:line="276" w:lineRule="auto"/>
+        <w:jc w:val="both"/>
+      </w:pPr>
+      <w:r>
+        <w:rPr>
+          <w:b/>
+          <w:bCs/>
+          <w:i/>
+          <w:iCs/>
+        </w:rPr>
+        <w:t xml:space="preserve">Single </w:t>
+      </w:r>
+      <w:proofErr w:type="spellStart"/>
+      <w:r>
+        <w:rPr>
+          <w:b/>
+          <w:bCs/>
+          <w:i/>
+          <w:iCs/>
+        </w:rPr>
+        <w:t>Sign-On</w:t>
+      </w:r>
+      <w:proofErr w:type="spellEnd"/>
+      <w:r>
+        <w:rPr>
+          <w:b/>
+          <w:bCs/>
+        </w:rPr>
+        <w:t xml:space="preserve"> (</w:t>
+      </w:r>
+      <w:r>
+        <w:rPr>
+          <w:b/>
+          <w:bCs/>
+          <w:i/>
+          <w:iCs/>
+        </w:rPr>
+        <w:t>SSO</w:t>
+      </w:r>
+      <w:r>
+        <w:rPr>
+          <w:b/>
+          <w:bCs/>
+        </w:rPr>
+        <w:t>)</w:t>
+      </w:r>
+      <w:r>
+        <w:t>: Para simplificar a experiência do utilizador e aumentar a segurança</w:t>
+      </w:r>
+      <w:r>
+        <w:t xml:space="preserve">, utilizou-se um </w:t>
+      </w:r>
+      <w:r>
+        <w:rPr>
+          <w:i/>
+          <w:iCs/>
+        </w:rPr>
+        <w:t>SSO</w:t>
+      </w:r>
+      <w:r>
+        <w:t xml:space="preserve"> que já vem definido por </w:t>
+      </w:r>
+      <w:proofErr w:type="spellStart"/>
+      <w:r>
+        <w:rPr>
+          <w:i/>
+          <w:iCs/>
+        </w:rPr>
+        <w:t>default</w:t>
+      </w:r>
+      <w:proofErr w:type="spellEnd"/>
+      <w:r>
+        <w:t xml:space="preserve"> no </w:t>
+      </w:r>
+      <w:r>
+        <w:rPr>
+          <w:i/>
+          <w:iCs/>
+        </w:rPr>
+        <w:t>Auth0</w:t>
+      </w:r>
+      <w:r>
+        <w:t xml:space="preserve">, sendo assim possível </w:t>
+      </w:r>
+      <w:r>
+        <w:t>aceder a várias aplicações da organização</w:t>
+      </w:r>
+      <w:r>
+        <w:t xml:space="preserve"> </w:t>
+      </w:r>
+      <w:r>
+        <w:t>uma única credencial de login</w:t>
+      </w:r>
+      <w:r>
+        <w:t>, não havendo credenciais duplicadas.</w:t>
+      </w:r>
+    </w:p>
+    <w:p>
+      <w:pPr>
+        <w:pStyle w:val="PargrafodaLista"/>
+        <w:numPr>
+          <w:ilvl w:val="0"/>
+          <w:numId w:val="5"/>
+        </w:numPr>
+        <w:spacing w:before="120" w:after="120" w:line="276" w:lineRule="auto"/>
+        <w:jc w:val="both"/>
+      </w:pPr>
+      <w:proofErr w:type="spellStart"/>
+      <w:r>
+        <w:rPr>
+          <w:b/>
+          <w:bCs/>
+          <w:i/>
+          <w:iCs/>
         </w:rPr>
         <w:lastRenderedPageBreak/>
-        <w:t>User</w:t>
+        <w:t>Logs</w:t>
       </w:r>
       <w:proofErr w:type="spellEnd"/>
       <w:r>
         <w:rPr>
-          <w:color w:val="BF4E14" w:themeColor="accent2" w:themeShade="BF"/>
-        </w:rPr>
+          <w:b/>
+          <w:bCs/>
+        </w:rPr>
+        <w:t xml:space="preserve"> de Auditoria: </w:t>
+      </w:r>
+      <w:r>
+        <w:t>Foi</w:t>
+      </w:r>
+      <w:r>
+        <w:t xml:space="preserve"> implementado um sistema de </w:t>
+      </w:r>
+      <w:proofErr w:type="spellStart"/>
+      <w:r>
+        <w:rPr>
+          <w:i/>
+          <w:iCs/>
+        </w:rPr>
+        <w:t>logs</w:t>
+      </w:r>
+      <w:proofErr w:type="spellEnd"/>
+      <w:r>
+        <w:t xml:space="preserve"> de auditoria</w:t>
+      </w:r>
+      <w:r>
+        <w:t xml:space="preserve">, também fornecido já pelo </w:t>
+      </w:r>
+      <w:r>
+        <w:rPr>
+          <w:i/>
+          <w:iCs/>
+        </w:rPr>
+        <w:t>A</w:t>
+      </w:r>
+      <w:r>
+        <w:rPr>
+          <w:i/>
+          <w:iCs/>
+        </w:rPr>
+        <w:t>uth0</w:t>
+      </w:r>
+      <w:r>
+        <w:t>,</w:t>
+      </w:r>
+      <w:r>
+        <w:t xml:space="preserve"> que regista todas as atividades relevantes de autenticação e autorização. Esses </w:t>
+      </w:r>
+      <w:proofErr w:type="spellStart"/>
+      <w:r>
+        <w:rPr>
+          <w:i/>
+          <w:iCs/>
+        </w:rPr>
+        <w:t>logs</w:t>
+      </w:r>
+      <w:proofErr w:type="spellEnd"/>
+      <w:r>
+        <w:t xml:space="preserve"> incluem eventos como tentativas de login (bem-sucedidas </w:t>
+      </w:r>
+      <w:r>
+        <w:t>ou não</w:t>
+      </w:r>
+      <w:r>
+        <w:t>), alterações nas credenciais d</w:t>
+      </w:r>
+      <w:r>
+        <w:t>os utilizadores</w:t>
+      </w:r>
+      <w:r>
+        <w:t xml:space="preserve">, </w:t>
+      </w:r>
+      <w:r>
+        <w:t>mudanças</w:t>
+      </w:r>
+      <w:r>
+        <w:t xml:space="preserve"> nas permissões de acesso e ações administrativas (como a criação, atualização e</w:t>
+      </w:r>
+      <w:r>
+        <w:t xml:space="preserve"> deleção </w:t>
+      </w:r>
+      <w:r>
+        <w:t xml:space="preserve">de </w:t>
+      </w:r>
+      <w:r>
+        <w:t>utilizadores</w:t>
+      </w:r>
+      <w:r>
+        <w:t xml:space="preserve"> e roles).</w:t>
+      </w:r>
+    </w:p>
+    <w:p>
+      <w:pPr>
+        <w:spacing w:before="120" w:after="120" w:line="276" w:lineRule="auto"/>
+        <w:ind w:firstLine="567"/>
+        <w:jc w:val="both"/>
+      </w:pPr>
+      <w:r>
+        <w:t>Concluindo, através das</w:t>
+      </w:r>
+      <w:r>
+        <w:t xml:space="preserve"> práticas </w:t>
+      </w:r>
+      <w:r>
+        <w:t xml:space="preserve">anteriormente </w:t>
+      </w:r>
+      <w:r>
+        <w:t xml:space="preserve">descritas, </w:t>
+      </w:r>
+      <w:r>
+        <w:t xml:space="preserve">é </w:t>
+      </w:r>
+      <w:r>
+        <w:t>possível estabelecer uma gestão de acessos segura</w:t>
+      </w:r>
+      <w:r>
+        <w:t xml:space="preserve">, desde a proteção das contas dos utilizadores contra os ataques e acessos não autorizados, </w:t>
+      </w:r>
+      <w:r>
+        <w:t>mas também oferecer uma experiência</w:t>
+      </w:r>
+      <w:r>
         <w:t xml:space="preserve"> </w:t>
       </w:r>
-      <w:proofErr w:type="spellStart"/>
-      <w:r>
-        <w:rPr>
-          <w:color w:val="BF4E14" w:themeColor="accent2" w:themeShade="BF"/>
-        </w:rPr>
-        <w:t>Story</w:t>
-      </w:r>
-      <w:proofErr w:type="spellEnd"/>
-      <w:r>
-        <w:rPr>
-          <w:color w:val="BF4E14" w:themeColor="accent2" w:themeShade="BF"/>
-        </w:rPr>
-        <w:t xml:space="preserve"> 2</w:t>
-      </w:r>
-      <w:bookmarkEnd w:id="7"/>
+      <w:r>
+        <w:t>confiável e eficiente para todos os utilizadores da aplicação.</w:t>
+      </w:r>
     </w:p>
     <w:p/>
     <w:p/>
@@ -4231,13 +6534,217 @@
     <w:p/>
     <w:p/>
     <w:p/>
-    <w:p/>
-    <w:p>
-      <w:pPr>
-        <w:spacing w:before="120" w:after="120" w:line="276" w:lineRule="auto"/>
-        <w:jc w:val="both"/>
+    <w:p>
+      <w:pPr>
+        <w:pStyle w:val="Ttulo2"/>
         <w:rPr>
           <w:color w:val="BF4E14" w:themeColor="accent2" w:themeShade="BF"/>
+          <w:lang w:val="en-GB"/>
+        </w:rPr>
+      </w:pPr>
+      <w:bookmarkStart w:id="14" w:name="_Toc183523819"/>
+      <w:r>
+        <w:rPr>
+          <w:color w:val="BF4E14" w:themeColor="accent2" w:themeShade="BF"/>
+          <w:lang w:val="en-GB"/>
+        </w:rPr>
+        <w:t>User Story 9</w:t>
+      </w:r>
+      <w:bookmarkEnd w:id="14"/>
+    </w:p>
+    <w:p>
+      <w:pPr>
+        <w:rPr>
+          <w:lang w:val="en-GB"/>
+        </w:rPr>
+      </w:pPr>
+    </w:p>
+    <w:p>
+      <w:pPr>
+        <w:rPr>
+          <w:lang w:val="en-GB"/>
+        </w:rPr>
+      </w:pPr>
+    </w:p>
+    <w:p>
+      <w:pPr>
+        <w:rPr>
+          <w:lang w:val="en-GB"/>
+        </w:rPr>
+      </w:pPr>
+    </w:p>
+    <w:p>
+      <w:pPr>
+        <w:rPr>
+          <w:lang w:val="en-GB"/>
+        </w:rPr>
+      </w:pPr>
+    </w:p>
+    <w:p>
+      <w:pPr>
+        <w:rPr>
+          <w:lang w:val="en-GB"/>
+        </w:rPr>
+      </w:pPr>
+    </w:p>
+    <w:p>
+      <w:pPr>
+        <w:rPr>
+          <w:lang w:val="en-GB"/>
+        </w:rPr>
+      </w:pPr>
+    </w:p>
+    <w:p>
+      <w:pPr>
+        <w:rPr>
+          <w:lang w:val="en-GB"/>
+        </w:rPr>
+      </w:pPr>
+    </w:p>
+    <w:p>
+      <w:pPr>
+        <w:rPr>
+          <w:lang w:val="en-GB"/>
+        </w:rPr>
+      </w:pPr>
+    </w:p>
+    <w:p>
+      <w:pPr>
+        <w:rPr>
+          <w:lang w:val="en-GB"/>
+        </w:rPr>
+      </w:pPr>
+    </w:p>
+    <w:p>
+      <w:pPr>
+        <w:rPr>
+          <w:lang w:val="en-GB"/>
+        </w:rPr>
+      </w:pPr>
+    </w:p>
+    <w:p>
+      <w:pPr>
+        <w:rPr>
+          <w:lang w:val="en-GB"/>
+        </w:rPr>
+      </w:pPr>
+    </w:p>
+    <w:p>
+      <w:pPr>
+        <w:rPr>
+          <w:lang w:val="en-GB"/>
+        </w:rPr>
+      </w:pPr>
+    </w:p>
+    <w:p>
+      <w:pPr>
+        <w:rPr>
+          <w:lang w:val="en-GB"/>
+        </w:rPr>
+      </w:pPr>
+    </w:p>
+    <w:p>
+      <w:pPr>
+        <w:rPr>
+          <w:lang w:val="en-GB"/>
+        </w:rPr>
+      </w:pPr>
+    </w:p>
+    <w:p>
+      <w:pPr>
+        <w:rPr>
+          <w:lang w:val="en-GB"/>
+        </w:rPr>
+      </w:pPr>
+    </w:p>
+    <w:p>
+      <w:pPr>
+        <w:rPr>
+          <w:lang w:val="en-GB"/>
+        </w:rPr>
+      </w:pPr>
+    </w:p>
+    <w:p>
+      <w:pPr>
+        <w:rPr>
+          <w:lang w:val="en-GB"/>
+        </w:rPr>
+      </w:pPr>
+    </w:p>
+    <w:p>
+      <w:pPr>
+        <w:rPr>
+          <w:lang w:val="en-GB"/>
+        </w:rPr>
+      </w:pPr>
+    </w:p>
+    <w:p>
+      <w:pPr>
+        <w:rPr>
+          <w:lang w:val="en-GB"/>
+        </w:rPr>
+      </w:pPr>
+    </w:p>
+    <w:p>
+      <w:pPr>
+        <w:rPr>
+          <w:lang w:val="en-GB"/>
+        </w:rPr>
+      </w:pPr>
+    </w:p>
+    <w:p>
+      <w:pPr>
+        <w:rPr>
+          <w:lang w:val="en-GB"/>
+        </w:rPr>
+      </w:pPr>
+    </w:p>
+    <w:p>
+      <w:pPr>
+        <w:rPr>
+          <w:lang w:val="en-GB"/>
+        </w:rPr>
+      </w:pPr>
+    </w:p>
+    <w:p>
+      <w:pPr>
+        <w:rPr>
+          <w:lang w:val="en-GB"/>
+        </w:rPr>
+      </w:pPr>
+    </w:p>
+    <w:p>
+      <w:pPr>
+        <w:rPr>
+          <w:lang w:val="en-GB"/>
+        </w:rPr>
+      </w:pPr>
+    </w:p>
+    <w:p>
+      <w:pPr>
+        <w:rPr>
+          <w:lang w:val="en-GB"/>
+        </w:rPr>
+      </w:pPr>
+    </w:p>
+    <w:p>
+      <w:pPr>
+        <w:rPr>
+          <w:lang w:val="en-GB"/>
+        </w:rPr>
+      </w:pPr>
+    </w:p>
+    <w:p>
+      <w:pPr>
+        <w:rPr>
+          <w:lang w:val="en-GB"/>
+        </w:rPr>
+      </w:pPr>
+    </w:p>
+    <w:p>
+      <w:pPr>
+        <w:rPr>
+          <w:lang w:val="en-GB"/>
         </w:rPr>
       </w:pPr>
     </w:p>
@@ -4246,15 +6753,228 @@
         <w:pStyle w:val="Ttulo2"/>
         <w:rPr>
           <w:color w:val="BF4E14" w:themeColor="accent2" w:themeShade="BF"/>
-        </w:rPr>
-      </w:pPr>
-      <w:bookmarkStart w:id="8" w:name="_Toc183523813"/>
+          <w:lang w:val="en-GB"/>
+        </w:rPr>
+      </w:pPr>
+      <w:bookmarkStart w:id="15" w:name="_Toc183523820"/>
+      <w:r>
+        <w:rPr>
+          <w:color w:val="BF4E14" w:themeColor="accent2" w:themeShade="BF"/>
+          <w:lang w:val="en-GB"/>
+        </w:rPr>
+        <w:t>User Story 10</w:t>
+      </w:r>
+      <w:bookmarkEnd w:id="15"/>
+    </w:p>
+    <w:p>
+      <w:pPr>
+        <w:rPr>
+          <w:lang w:val="en-GB"/>
+        </w:rPr>
+      </w:pPr>
+    </w:p>
+    <w:p>
+      <w:pPr>
+        <w:rPr>
+          <w:lang w:val="en-GB"/>
+        </w:rPr>
+      </w:pPr>
+    </w:p>
+    <w:p>
+      <w:pPr>
+        <w:rPr>
+          <w:lang w:val="en-GB"/>
+        </w:rPr>
+      </w:pPr>
+    </w:p>
+    <w:p>
+      <w:pPr>
+        <w:rPr>
+          <w:lang w:val="en-GB"/>
+        </w:rPr>
+      </w:pPr>
+    </w:p>
+    <w:p>
+      <w:pPr>
+        <w:rPr>
+          <w:lang w:val="en-GB"/>
+        </w:rPr>
+      </w:pPr>
+    </w:p>
+    <w:p>
+      <w:pPr>
+        <w:rPr>
+          <w:lang w:val="en-GB"/>
+        </w:rPr>
+      </w:pPr>
+    </w:p>
+    <w:p>
+      <w:pPr>
+        <w:rPr>
+          <w:lang w:val="en-GB"/>
+        </w:rPr>
+      </w:pPr>
+    </w:p>
+    <w:p>
+      <w:pPr>
+        <w:rPr>
+          <w:lang w:val="en-GB"/>
+        </w:rPr>
+      </w:pPr>
+    </w:p>
+    <w:p>
+      <w:pPr>
+        <w:rPr>
+          <w:lang w:val="en-GB"/>
+        </w:rPr>
+      </w:pPr>
+    </w:p>
+    <w:p>
+      <w:pPr>
+        <w:rPr>
+          <w:lang w:val="en-GB"/>
+        </w:rPr>
+      </w:pPr>
+    </w:p>
+    <w:p>
+      <w:pPr>
+        <w:rPr>
+          <w:lang w:val="en-GB"/>
+        </w:rPr>
+      </w:pPr>
+    </w:p>
+    <w:p>
+      <w:pPr>
+        <w:rPr>
+          <w:lang w:val="en-GB"/>
+        </w:rPr>
+      </w:pPr>
+    </w:p>
+    <w:p>
+      <w:pPr>
+        <w:rPr>
+          <w:lang w:val="en-GB"/>
+        </w:rPr>
+      </w:pPr>
+    </w:p>
+    <w:p>
+      <w:pPr>
+        <w:rPr>
+          <w:lang w:val="en-GB"/>
+        </w:rPr>
+      </w:pPr>
+    </w:p>
+    <w:p>
+      <w:pPr>
+        <w:rPr>
+          <w:lang w:val="en-GB"/>
+        </w:rPr>
+      </w:pPr>
+    </w:p>
+    <w:p>
+      <w:pPr>
+        <w:rPr>
+          <w:lang w:val="en-GB"/>
+        </w:rPr>
+      </w:pPr>
+    </w:p>
+    <w:p>
+      <w:pPr>
+        <w:rPr>
+          <w:lang w:val="en-GB"/>
+        </w:rPr>
+      </w:pPr>
+    </w:p>
+    <w:p>
+      <w:pPr>
+        <w:rPr>
+          <w:lang w:val="en-GB"/>
+        </w:rPr>
+      </w:pPr>
+    </w:p>
+    <w:p>
+      <w:pPr>
+        <w:rPr>
+          <w:lang w:val="en-GB"/>
+        </w:rPr>
+      </w:pPr>
+    </w:p>
+    <w:p>
+      <w:pPr>
+        <w:rPr>
+          <w:lang w:val="en-GB"/>
+        </w:rPr>
+      </w:pPr>
+    </w:p>
+    <w:p>
+      <w:pPr>
+        <w:rPr>
+          <w:lang w:val="en-GB"/>
+        </w:rPr>
+      </w:pPr>
+    </w:p>
+    <w:p>
+      <w:pPr>
+        <w:rPr>
+          <w:lang w:val="en-GB"/>
+        </w:rPr>
+      </w:pPr>
+    </w:p>
+    <w:p>
+      <w:pPr>
+        <w:rPr>
+          <w:lang w:val="en-GB"/>
+        </w:rPr>
+      </w:pPr>
+    </w:p>
+    <w:p>
+      <w:pPr>
+        <w:rPr>
+          <w:lang w:val="en-GB"/>
+        </w:rPr>
+      </w:pPr>
+    </w:p>
+    <w:p>
+      <w:pPr>
+        <w:rPr>
+          <w:lang w:val="en-GB"/>
+        </w:rPr>
+      </w:pPr>
+    </w:p>
+    <w:p>
+      <w:pPr>
+        <w:rPr>
+          <w:lang w:val="en-GB"/>
+        </w:rPr>
+      </w:pPr>
+    </w:p>
+    <w:p>
+      <w:pPr>
+        <w:rPr>
+          <w:lang w:val="en-GB"/>
+        </w:rPr>
+      </w:pPr>
+    </w:p>
+    <w:p>
+      <w:pPr>
+        <w:rPr>
+          <w:lang w:val="en-GB"/>
+        </w:rPr>
+      </w:pPr>
+    </w:p>
+    <w:p>
+      <w:pPr>
+        <w:pStyle w:val="Ttulo2"/>
+        <w:rPr>
+          <w:color w:val="BF4E14" w:themeColor="accent2" w:themeShade="BF"/>
+        </w:rPr>
+      </w:pPr>
+      <w:bookmarkStart w:id="16" w:name="_Toc183523821"/>
       <w:proofErr w:type="spellStart"/>
       <w:r>
         <w:rPr>
           <w:color w:val="BF4E14" w:themeColor="accent2" w:themeShade="BF"/>
         </w:rPr>
-        <w:lastRenderedPageBreak/>
         <w:t>User</w:t>
       </w:r>
       <w:proofErr w:type="spellEnd"/>
@@ -4262,280 +6982,15 @@
         <w:rPr>
           <w:color w:val="BF4E14" w:themeColor="accent2" w:themeShade="BF"/>
         </w:rPr>
-        <w:t xml:space="preserve"> </w:t>
-      </w:r>
-      <w:proofErr w:type="spellStart"/>
+        <w:t xml:space="preserve"> Story </w:t>
+      </w:r>
       <w:r>
         <w:rPr>
           <w:color w:val="BF4E14" w:themeColor="accent2" w:themeShade="BF"/>
         </w:rPr>
-        <w:t>Story</w:t>
-      </w:r>
-      <w:proofErr w:type="spellEnd"/>
-      <w:r>
-        <w:rPr>
-          <w:color w:val="BF4E14" w:themeColor="accent2" w:themeShade="BF"/>
-        </w:rPr>
-        <w:t xml:space="preserve"> </w:t>
-      </w:r>
-      <w:r>
-        <w:rPr>
-          <w:color w:val="BF4E14" w:themeColor="accent2" w:themeShade="BF"/>
-        </w:rPr>
-        <w:t>3</w:t>
-      </w:r>
-      <w:bookmarkEnd w:id="8"/>
-    </w:p>
-    <w:p/>
-    <w:p/>
-    <w:p/>
-    <w:p/>
-    <w:p/>
-    <w:p/>
-    <w:p/>
-    <w:p/>
-    <w:p/>
-    <w:p/>
-    <w:p/>
-    <w:p/>
-    <w:p/>
-    <w:p/>
-    <w:p/>
-    <w:p/>
-    <w:p/>
-    <w:p/>
-    <w:p/>
-    <w:p/>
-    <w:p/>
-    <w:p/>
-    <w:p/>
-    <w:p/>
-    <w:p/>
-    <w:p/>
-    <w:p>
-      <w:pPr>
-        <w:spacing w:before="120" w:after="120" w:line="276" w:lineRule="auto"/>
-        <w:jc w:val="both"/>
-        <w:rPr>
-          <w:color w:val="BF4E14" w:themeColor="accent2" w:themeShade="BF"/>
-        </w:rPr>
-      </w:pPr>
-    </w:p>
-    <w:p>
-      <w:pPr>
-        <w:spacing w:before="120" w:after="120" w:line="276" w:lineRule="auto"/>
-        <w:jc w:val="both"/>
-        <w:rPr>
-          <w:color w:val="BF4E14" w:themeColor="accent2" w:themeShade="BF"/>
-        </w:rPr>
-      </w:pPr>
-    </w:p>
-    <w:p>
-      <w:pPr>
-        <w:pStyle w:val="Ttulo2"/>
-        <w:rPr>
-          <w:color w:val="BF4E14" w:themeColor="accent2" w:themeShade="BF"/>
-        </w:rPr>
-      </w:pPr>
-      <w:bookmarkStart w:id="9" w:name="_Toc183523814"/>
-      <w:proofErr w:type="spellStart"/>
-      <w:r>
-        <w:rPr>
-          <w:color w:val="BF4E14" w:themeColor="accent2" w:themeShade="BF"/>
-        </w:rPr>
-        <w:lastRenderedPageBreak/>
-        <w:t>User</w:t>
-      </w:r>
-      <w:proofErr w:type="spellEnd"/>
-      <w:r>
-        <w:rPr>
-          <w:color w:val="BF4E14" w:themeColor="accent2" w:themeShade="BF"/>
-        </w:rPr>
-        <w:t xml:space="preserve"> </w:t>
-      </w:r>
-      <w:proofErr w:type="spellStart"/>
-      <w:r>
-        <w:rPr>
-          <w:color w:val="BF4E14" w:themeColor="accent2" w:themeShade="BF"/>
-        </w:rPr>
-        <w:t>Story</w:t>
-      </w:r>
-      <w:proofErr w:type="spellEnd"/>
-      <w:r>
-        <w:rPr>
-          <w:color w:val="BF4E14" w:themeColor="accent2" w:themeShade="BF"/>
-        </w:rPr>
-        <w:t xml:space="preserve"> </w:t>
-      </w:r>
-      <w:r>
-        <w:rPr>
-          <w:color w:val="BF4E14" w:themeColor="accent2" w:themeShade="BF"/>
-        </w:rPr>
-        <w:t>4</w:t>
-      </w:r>
-      <w:bookmarkEnd w:id="9"/>
-    </w:p>
-    <w:p/>
-    <w:p/>
-    <w:p/>
-    <w:p/>
-    <w:p/>
-    <w:p/>
-    <w:p/>
-    <w:p/>
-    <w:p/>
-    <w:p/>
-    <w:p/>
-    <w:p/>
-    <w:p/>
-    <w:p/>
-    <w:p/>
-    <w:p/>
-    <w:p/>
-    <w:p/>
-    <w:p/>
-    <w:p/>
-    <w:p/>
-    <w:p/>
-    <w:p/>
-    <w:p/>
-    <w:p/>
-    <w:p/>
-    <w:p/>
-    <w:p>
-      <w:pPr>
-        <w:spacing w:before="120" w:after="120" w:line="276" w:lineRule="auto"/>
-        <w:jc w:val="both"/>
-        <w:rPr>
-          <w:color w:val="BF4E14" w:themeColor="accent2" w:themeShade="BF"/>
-        </w:rPr>
-      </w:pPr>
-    </w:p>
-    <w:p>
-      <w:pPr>
-        <w:pStyle w:val="Ttulo2"/>
-        <w:rPr>
-          <w:color w:val="BF4E14" w:themeColor="accent2" w:themeShade="BF"/>
-        </w:rPr>
-      </w:pPr>
-      <w:bookmarkStart w:id="10" w:name="_Toc183523815"/>
-      <w:proofErr w:type="spellStart"/>
-      <w:r>
-        <w:rPr>
-          <w:color w:val="BF4E14" w:themeColor="accent2" w:themeShade="BF"/>
-        </w:rPr>
-        <w:lastRenderedPageBreak/>
-        <w:t>User</w:t>
-      </w:r>
-      <w:proofErr w:type="spellEnd"/>
-      <w:r>
-        <w:rPr>
-          <w:color w:val="BF4E14" w:themeColor="accent2" w:themeShade="BF"/>
-        </w:rPr>
-        <w:t xml:space="preserve"> </w:t>
-      </w:r>
-      <w:proofErr w:type="spellStart"/>
-      <w:r>
-        <w:rPr>
-          <w:color w:val="BF4E14" w:themeColor="accent2" w:themeShade="BF"/>
-        </w:rPr>
-        <w:t>Story</w:t>
-      </w:r>
-      <w:proofErr w:type="spellEnd"/>
-      <w:r>
-        <w:rPr>
-          <w:color w:val="BF4E14" w:themeColor="accent2" w:themeShade="BF"/>
-        </w:rPr>
-        <w:t xml:space="preserve"> </w:t>
-      </w:r>
-      <w:r>
-        <w:rPr>
-          <w:color w:val="BF4E14" w:themeColor="accent2" w:themeShade="BF"/>
-        </w:rPr>
-        <w:t>5</w:t>
-      </w:r>
-      <w:bookmarkEnd w:id="10"/>
-    </w:p>
-    <w:p/>
-    <w:p/>
-    <w:p/>
-    <w:p/>
-    <w:p/>
-    <w:p/>
-    <w:p/>
-    <w:p/>
-    <w:p/>
-    <w:p/>
-    <w:p/>
-    <w:p/>
-    <w:p/>
-    <w:p/>
-    <w:p/>
-    <w:p/>
-    <w:p/>
-    <w:p/>
-    <w:p/>
-    <w:p/>
-    <w:p/>
-    <w:p/>
-    <w:p/>
-    <w:p/>
-    <w:p/>
-    <w:p/>
-    <w:p/>
-    <w:p>
-      <w:pPr>
-        <w:spacing w:before="120" w:after="120" w:line="276" w:lineRule="auto"/>
-        <w:jc w:val="both"/>
-        <w:rPr>
-          <w:color w:val="BF4E14" w:themeColor="accent2" w:themeShade="BF"/>
-        </w:rPr>
-      </w:pPr>
-    </w:p>
-    <w:p>
-      <w:pPr>
-        <w:pStyle w:val="Ttulo2"/>
-        <w:rPr>
-          <w:color w:val="BF4E14" w:themeColor="accent2" w:themeShade="BF"/>
-        </w:rPr>
-      </w:pPr>
-      <w:bookmarkStart w:id="11" w:name="_Toc183523816"/>
-      <w:proofErr w:type="spellStart"/>
-      <w:r>
-        <w:rPr>
-          <w:color w:val="BF4E14" w:themeColor="accent2" w:themeShade="BF"/>
-        </w:rPr>
-        <w:lastRenderedPageBreak/>
-        <w:t>User</w:t>
-      </w:r>
-      <w:proofErr w:type="spellEnd"/>
-      <w:r>
-        <w:rPr>
-          <w:color w:val="BF4E14" w:themeColor="accent2" w:themeShade="BF"/>
-        </w:rPr>
-        <w:t xml:space="preserve"> </w:t>
-      </w:r>
-      <w:proofErr w:type="spellStart"/>
-      <w:r>
-        <w:rPr>
-          <w:color w:val="BF4E14" w:themeColor="accent2" w:themeShade="BF"/>
-        </w:rPr>
-        <w:t>Story</w:t>
-      </w:r>
-      <w:proofErr w:type="spellEnd"/>
-      <w:r>
-        <w:rPr>
-          <w:color w:val="BF4E14" w:themeColor="accent2" w:themeShade="BF"/>
-        </w:rPr>
-        <w:t xml:space="preserve"> </w:t>
-      </w:r>
-      <w:r>
-        <w:rPr>
-          <w:color w:val="BF4E14" w:themeColor="accent2" w:themeShade="BF"/>
-        </w:rPr>
-        <w:t>6</w:t>
-      </w:r>
-      <w:bookmarkEnd w:id="11"/>
+        <w:t>11</w:t>
+      </w:r>
+      <w:bookmarkEnd w:id="16"/>
     </w:p>
     <w:p/>
     <w:p/>
@@ -4572,378 +7027,12 @@
           <w:color w:val="BF4E14" w:themeColor="accent2" w:themeShade="BF"/>
         </w:rPr>
       </w:pPr>
-      <w:bookmarkStart w:id="12" w:name="_Toc183523817"/>
-      <w:proofErr w:type="spellStart"/>
-      <w:r>
-        <w:rPr>
-          <w:color w:val="BF4E14" w:themeColor="accent2" w:themeShade="BF"/>
-        </w:rPr>
-        <w:lastRenderedPageBreak/>
-        <w:t>User</w:t>
-      </w:r>
-      <w:proofErr w:type="spellEnd"/>
-      <w:r>
-        <w:rPr>
-          <w:color w:val="BF4E14" w:themeColor="accent2" w:themeShade="BF"/>
-        </w:rPr>
-        <w:t xml:space="preserve"> </w:t>
-      </w:r>
-      <w:proofErr w:type="spellStart"/>
-      <w:r>
-        <w:rPr>
-          <w:color w:val="BF4E14" w:themeColor="accent2" w:themeShade="BF"/>
-        </w:rPr>
-        <w:t>Story</w:t>
-      </w:r>
-      <w:proofErr w:type="spellEnd"/>
-      <w:r>
-        <w:rPr>
-          <w:color w:val="BF4E14" w:themeColor="accent2" w:themeShade="BF"/>
-        </w:rPr>
-        <w:t xml:space="preserve"> </w:t>
-      </w:r>
-      <w:r>
-        <w:rPr>
-          <w:color w:val="BF4E14" w:themeColor="accent2" w:themeShade="BF"/>
-        </w:rPr>
-        <w:t>7</w:t>
-      </w:r>
-      <w:bookmarkEnd w:id="12"/>
-    </w:p>
-    <w:p/>
-    <w:p/>
-    <w:p/>
-    <w:p/>
-    <w:p/>
-    <w:p/>
-    <w:p/>
-    <w:p/>
-    <w:p/>
-    <w:p/>
-    <w:p/>
-    <w:p/>
-    <w:p/>
-    <w:p/>
-    <w:p/>
-    <w:p/>
-    <w:p/>
-    <w:p/>
-    <w:p/>
-    <w:p/>
-    <w:p/>
-    <w:p/>
-    <w:p/>
-    <w:p/>
-    <w:p/>
-    <w:p/>
-    <w:p/>
-    <w:p/>
-    <w:p>
-      <w:pPr>
-        <w:pStyle w:val="Ttulo2"/>
-        <w:rPr>
-          <w:color w:val="BF4E14" w:themeColor="accent2" w:themeShade="BF"/>
-        </w:rPr>
-      </w:pPr>
-      <w:bookmarkStart w:id="13" w:name="_Toc183523818"/>
-      <w:proofErr w:type="spellStart"/>
-      <w:r>
-        <w:rPr>
-          <w:color w:val="BF4E14" w:themeColor="accent2" w:themeShade="BF"/>
-        </w:rPr>
-        <w:lastRenderedPageBreak/>
-        <w:t>User</w:t>
-      </w:r>
-      <w:proofErr w:type="spellEnd"/>
-      <w:r>
-        <w:rPr>
-          <w:color w:val="BF4E14" w:themeColor="accent2" w:themeShade="BF"/>
-        </w:rPr>
-        <w:t xml:space="preserve"> </w:t>
-      </w:r>
-      <w:proofErr w:type="spellStart"/>
-      <w:r>
-        <w:rPr>
-          <w:color w:val="BF4E14" w:themeColor="accent2" w:themeShade="BF"/>
-        </w:rPr>
-        <w:t>Story</w:t>
-      </w:r>
-      <w:proofErr w:type="spellEnd"/>
-      <w:r>
-        <w:rPr>
-          <w:color w:val="BF4E14" w:themeColor="accent2" w:themeShade="BF"/>
-        </w:rPr>
-        <w:t xml:space="preserve"> </w:t>
-      </w:r>
-      <w:r>
-        <w:rPr>
-          <w:color w:val="BF4E14" w:themeColor="accent2" w:themeShade="BF"/>
-        </w:rPr>
-        <w:t>8</w:t>
-      </w:r>
-      <w:bookmarkEnd w:id="13"/>
-    </w:p>
-    <w:p/>
-    <w:p/>
-    <w:p/>
-    <w:p/>
-    <w:p/>
-    <w:p/>
-    <w:p/>
-    <w:p/>
-    <w:p/>
-    <w:p/>
-    <w:p/>
-    <w:p/>
-    <w:p/>
-    <w:p/>
-    <w:p/>
-    <w:p/>
-    <w:p/>
-    <w:p/>
-    <w:p/>
-    <w:p/>
-    <w:p/>
-    <w:p/>
-    <w:p/>
-    <w:p/>
-    <w:p/>
-    <w:p/>
-    <w:p/>
-    <w:p/>
-    <w:p>
-      <w:pPr>
-        <w:pStyle w:val="Ttulo2"/>
-        <w:rPr>
-          <w:color w:val="BF4E14" w:themeColor="accent2" w:themeShade="BF"/>
-        </w:rPr>
-      </w:pPr>
-      <w:bookmarkStart w:id="14" w:name="_Toc183523819"/>
-      <w:proofErr w:type="spellStart"/>
-      <w:r>
-        <w:rPr>
-          <w:color w:val="BF4E14" w:themeColor="accent2" w:themeShade="BF"/>
-        </w:rPr>
-        <w:lastRenderedPageBreak/>
-        <w:t>User</w:t>
-      </w:r>
-      <w:proofErr w:type="spellEnd"/>
-      <w:r>
-        <w:rPr>
-          <w:color w:val="BF4E14" w:themeColor="accent2" w:themeShade="BF"/>
-        </w:rPr>
-        <w:t xml:space="preserve"> </w:t>
-      </w:r>
-      <w:proofErr w:type="spellStart"/>
-      <w:r>
-        <w:rPr>
-          <w:color w:val="BF4E14" w:themeColor="accent2" w:themeShade="BF"/>
-        </w:rPr>
-        <w:t>Story</w:t>
-      </w:r>
-      <w:proofErr w:type="spellEnd"/>
-      <w:r>
-        <w:rPr>
-          <w:color w:val="BF4E14" w:themeColor="accent2" w:themeShade="BF"/>
-        </w:rPr>
-        <w:t xml:space="preserve"> </w:t>
-      </w:r>
-      <w:r>
-        <w:rPr>
-          <w:color w:val="BF4E14" w:themeColor="accent2" w:themeShade="BF"/>
-        </w:rPr>
-        <w:t>9</w:t>
-      </w:r>
-      <w:bookmarkEnd w:id="14"/>
-    </w:p>
-    <w:p/>
-    <w:p/>
-    <w:p/>
-    <w:p/>
-    <w:p/>
-    <w:p/>
-    <w:p/>
-    <w:p/>
-    <w:p/>
-    <w:p/>
-    <w:p/>
-    <w:p/>
-    <w:p/>
-    <w:p/>
-    <w:p/>
-    <w:p/>
-    <w:p/>
-    <w:p/>
-    <w:p/>
-    <w:p/>
-    <w:p/>
-    <w:p/>
-    <w:p/>
-    <w:p/>
-    <w:p/>
-    <w:p/>
-    <w:p/>
-    <w:p/>
-    <w:p>
-      <w:pPr>
-        <w:pStyle w:val="Ttulo2"/>
-        <w:rPr>
-          <w:color w:val="BF4E14" w:themeColor="accent2" w:themeShade="BF"/>
-        </w:rPr>
-      </w:pPr>
-      <w:bookmarkStart w:id="15" w:name="_Toc183523820"/>
-      <w:proofErr w:type="spellStart"/>
-      <w:r>
-        <w:rPr>
-          <w:color w:val="BF4E14" w:themeColor="accent2" w:themeShade="BF"/>
-        </w:rPr>
-        <w:lastRenderedPageBreak/>
-        <w:t>User</w:t>
-      </w:r>
-      <w:proofErr w:type="spellEnd"/>
-      <w:r>
-        <w:rPr>
-          <w:color w:val="BF4E14" w:themeColor="accent2" w:themeShade="BF"/>
-        </w:rPr>
-        <w:t xml:space="preserve"> </w:t>
-      </w:r>
-      <w:proofErr w:type="spellStart"/>
-      <w:r>
-        <w:rPr>
-          <w:color w:val="BF4E14" w:themeColor="accent2" w:themeShade="BF"/>
-        </w:rPr>
-        <w:t>Story</w:t>
-      </w:r>
-      <w:proofErr w:type="spellEnd"/>
-      <w:r>
-        <w:rPr>
-          <w:color w:val="BF4E14" w:themeColor="accent2" w:themeShade="BF"/>
-        </w:rPr>
-        <w:t xml:space="preserve"> </w:t>
-      </w:r>
-      <w:r>
-        <w:rPr>
-          <w:color w:val="BF4E14" w:themeColor="accent2" w:themeShade="BF"/>
-        </w:rPr>
-        <w:t>10</w:t>
-      </w:r>
-      <w:bookmarkEnd w:id="15"/>
-    </w:p>
-    <w:p/>
-    <w:p/>
-    <w:p/>
-    <w:p/>
-    <w:p/>
-    <w:p/>
-    <w:p/>
-    <w:p/>
-    <w:p/>
-    <w:p/>
-    <w:p/>
-    <w:p/>
-    <w:p/>
-    <w:p/>
-    <w:p/>
-    <w:p/>
-    <w:p/>
-    <w:p/>
-    <w:p/>
-    <w:p/>
-    <w:p/>
-    <w:p/>
-    <w:p/>
-    <w:p/>
-    <w:p/>
-    <w:p/>
-    <w:p/>
-    <w:p/>
-    <w:p>
-      <w:pPr>
-        <w:pStyle w:val="Ttulo2"/>
-        <w:rPr>
-          <w:color w:val="BF4E14" w:themeColor="accent2" w:themeShade="BF"/>
-        </w:rPr>
-      </w:pPr>
-      <w:bookmarkStart w:id="16" w:name="_Toc183523821"/>
-      <w:proofErr w:type="spellStart"/>
-      <w:r>
-        <w:rPr>
-          <w:color w:val="BF4E14" w:themeColor="accent2" w:themeShade="BF"/>
-        </w:rPr>
-        <w:lastRenderedPageBreak/>
-        <w:t>User</w:t>
-      </w:r>
-      <w:proofErr w:type="spellEnd"/>
-      <w:r>
-        <w:rPr>
-          <w:color w:val="BF4E14" w:themeColor="accent2" w:themeShade="BF"/>
-        </w:rPr>
-        <w:t xml:space="preserve"> </w:t>
-      </w:r>
-      <w:proofErr w:type="spellStart"/>
-      <w:r>
-        <w:rPr>
-          <w:color w:val="BF4E14" w:themeColor="accent2" w:themeShade="BF"/>
-        </w:rPr>
-        <w:t>Story</w:t>
-      </w:r>
-      <w:proofErr w:type="spellEnd"/>
-      <w:r>
-        <w:rPr>
-          <w:color w:val="BF4E14" w:themeColor="accent2" w:themeShade="BF"/>
-        </w:rPr>
-        <w:t xml:space="preserve"> </w:t>
-      </w:r>
-      <w:r>
-        <w:rPr>
-          <w:color w:val="BF4E14" w:themeColor="accent2" w:themeShade="BF"/>
-        </w:rPr>
-        <w:t>11</w:t>
-      </w:r>
-      <w:bookmarkEnd w:id="16"/>
-    </w:p>
-    <w:p/>
-    <w:p/>
-    <w:p/>
-    <w:p/>
-    <w:p/>
-    <w:p/>
-    <w:p/>
-    <w:p/>
-    <w:p/>
-    <w:p/>
-    <w:p/>
-    <w:p/>
-    <w:p/>
-    <w:p/>
-    <w:p/>
-    <w:p/>
-    <w:p/>
-    <w:p/>
-    <w:p/>
-    <w:p/>
-    <w:p/>
-    <w:p/>
-    <w:p/>
-    <w:p/>
-    <w:p/>
-    <w:p/>
-    <w:p/>
-    <w:p/>
-    <w:p>
-      <w:pPr>
-        <w:pStyle w:val="Ttulo2"/>
-        <w:rPr>
-          <w:color w:val="BF4E14" w:themeColor="accent2" w:themeShade="BF"/>
-        </w:rPr>
-      </w:pPr>
       <w:bookmarkStart w:id="17" w:name="_Toc183523822"/>
       <w:proofErr w:type="spellStart"/>
       <w:r>
         <w:rPr>
           <w:color w:val="BF4E14" w:themeColor="accent2" w:themeShade="BF"/>
         </w:rPr>
-        <w:lastRenderedPageBreak/>
         <w:t>User</w:t>
       </w:r>
       <w:proofErr w:type="spellEnd"/>
@@ -4988,6 +7077,119 @@
 <file path=word/numbering.xml><?xml version="1.0" encoding="utf-8"?>
 <w:numbering xmlns:wpc="http://schemas.microsoft.com/office/word/2010/wordprocessingCanvas" xmlns:cx="http://schemas.microsoft.com/office/drawing/2014/chartex" xmlns:cx1="http://schemas.microsoft.com/office/drawing/2015/9/8/chartex" xmlns:cx2="http://schemas.microsoft.com/office/drawing/2015/10/21/chartex" xmlns:cx3="http://schemas.microsoft.com/office/drawing/2016/5/9/chartex" xmlns:cx4="http://schemas.microsoft.com/office/drawing/2016/5/10/chartex" xmlns:cx5="http://schemas.microsoft.com/office/drawing/2016/5/11/chartex" xmlns:cx6="http://schemas.microsoft.com/office/drawing/2016/5/12/chartex" xmlns:cx7="http://schemas.microsoft.com/office/drawing/2016/5/13/chartex" xmlns:cx8="http://schemas.microsoft.com/office/drawing/2016/5/14/chartex" xmlns:mc="http://schemas.openxmlformats.org/markup-compatibility/2006" xmlns:aink="http://schemas.microsoft.com/office/drawing/2016/ink" xmlns:am3d="http://schemas.microsoft.com/office/drawing/2017/model3d" xmlns:o="urn:schemas-microsoft-com:office:office" xmlns:oel="http://schemas.microsoft.com/office/2019/extlst" xmlns:r="http://schemas.openxmlformats.org/officeDocument/2006/relationships" xmlns:m="http://schemas.openxmlformats.org/officeDocument/2006/math" xmlns:v="urn:schemas-microsoft-com:vml" xmlns:wp14="http://schemas.microsoft.com/office/word/2010/wordprocessingDrawing" xmlns:wp="http://schemas.openxmlformats.org/drawingml/2006/wordprocessingDrawing" xmlns:w10="urn:schemas-microsoft-com:office:word" xmlns:w="http://schemas.openxmlformats.org/wordprocessingml/2006/main" xmlns:w14="http://schemas.microsoft.com/office/word/2010/wordml" xmlns:w15="http://schemas.microsoft.com/office/word/2012/wordml" xmlns:w16cex="http://schemas.microsoft.com/office/word/2018/wordml/cex" xmlns:w16cid="http://schemas.microsoft.com/office/word/2016/wordml/cid" xmlns:w16="http://schemas.microsoft.com/office/word/2018/wordml" xmlns:w16du="http://schemas.microsoft.com/office/word/2023/wordml/word16du" xmlns:w16sdtdh="http://schemas.microsoft.com/office/word/2020/wordml/sdtdatahash" xmlns:w16se="http://schemas.microsoft.com/office/word/2015/wordml/symex" xmlns:wpg="http://schemas.microsoft.com/office/word/2010/wordprocessingGroup" xmlns:wpi="http://schemas.microsoft.com/office/word/2010/wordprocessingInk" xmlns:wne="http://schemas.microsoft.com/office/word/2006/wordml" xmlns:wps="http://schemas.microsoft.com/office/word/2010/wordprocessingShape" mc:Ignorable="w14 w15 w16se w16cid w16 w16cex w16sdtdh w16du wp14">
   <w:abstractNum w:abstractNumId="0" w15:restartNumberingAfterBreak="0">
+    <w:nsid w:val="394C67C9"/>
+    <w:multiLevelType w:val="hybridMultilevel"/>
+    <w:tmpl w:val="C186C8E0"/>
+    <w:lvl w:ilvl="0" w:tplc="08160001">
+      <w:start w:val="1"/>
+      <w:numFmt w:val="bullet"/>
+      <w:lvlText w:val=""/>
+      <w:lvlJc w:val="left"/>
+      <w:pPr>
+        <w:ind w:left="1287" w:hanging="360"/>
+      </w:pPr>
+      <w:rPr>
+        <w:rFonts w:ascii="Symbol" w:hAnsi="Symbol" w:hint="default"/>
+      </w:rPr>
+    </w:lvl>
+    <w:lvl w:ilvl="1" w:tplc="08160003">
+      <w:start w:val="1"/>
+      <w:numFmt w:val="bullet"/>
+      <w:lvlText w:val="o"/>
+      <w:lvlJc w:val="left"/>
+      <w:pPr>
+        <w:ind w:left="2007" w:hanging="360"/>
+      </w:pPr>
+      <w:rPr>
+        <w:rFonts w:ascii="Courier New" w:hAnsi="Courier New" w:cs="Courier New" w:hint="default"/>
+      </w:rPr>
+    </w:lvl>
+    <w:lvl w:ilvl="2" w:tplc="08160005" w:tentative="1">
+      <w:start w:val="1"/>
+      <w:numFmt w:val="bullet"/>
+      <w:lvlText w:val=""/>
+      <w:lvlJc w:val="left"/>
+      <w:pPr>
+        <w:ind w:left="2727" w:hanging="360"/>
+      </w:pPr>
+      <w:rPr>
+        <w:rFonts w:ascii="Wingdings" w:hAnsi="Wingdings" w:hint="default"/>
+      </w:rPr>
+    </w:lvl>
+    <w:lvl w:ilvl="3" w:tplc="08160001" w:tentative="1">
+      <w:start w:val="1"/>
+      <w:numFmt w:val="bullet"/>
+      <w:lvlText w:val=""/>
+      <w:lvlJc w:val="left"/>
+      <w:pPr>
+        <w:ind w:left="3447" w:hanging="360"/>
+      </w:pPr>
+      <w:rPr>
+        <w:rFonts w:ascii="Symbol" w:hAnsi="Symbol" w:hint="default"/>
+      </w:rPr>
+    </w:lvl>
+    <w:lvl w:ilvl="4" w:tplc="08160003" w:tentative="1">
+      <w:start w:val="1"/>
+      <w:numFmt w:val="bullet"/>
+      <w:lvlText w:val="o"/>
+      <w:lvlJc w:val="left"/>
+      <w:pPr>
+        <w:ind w:left="4167" w:hanging="360"/>
+      </w:pPr>
+      <w:rPr>
+        <w:rFonts w:ascii="Courier New" w:hAnsi="Courier New" w:cs="Courier New" w:hint="default"/>
+      </w:rPr>
+    </w:lvl>
+    <w:lvl w:ilvl="5" w:tplc="08160005" w:tentative="1">
+      <w:start w:val="1"/>
+      <w:numFmt w:val="bullet"/>
+      <w:lvlText w:val=""/>
+      <w:lvlJc w:val="left"/>
+      <w:pPr>
+        <w:ind w:left="4887" w:hanging="360"/>
+      </w:pPr>
+      <w:rPr>
+        <w:rFonts w:ascii="Wingdings" w:hAnsi="Wingdings" w:hint="default"/>
+      </w:rPr>
+    </w:lvl>
+    <w:lvl w:ilvl="6" w:tplc="08160001" w:tentative="1">
+      <w:start w:val="1"/>
+      <w:numFmt w:val="bullet"/>
+      <w:lvlText w:val=""/>
+      <w:lvlJc w:val="left"/>
+      <w:pPr>
+        <w:ind w:left="5607" w:hanging="360"/>
+      </w:pPr>
+      <w:rPr>
+        <w:rFonts w:ascii="Symbol" w:hAnsi="Symbol" w:hint="default"/>
+      </w:rPr>
+    </w:lvl>
+    <w:lvl w:ilvl="7" w:tplc="08160003" w:tentative="1">
+      <w:start w:val="1"/>
+      <w:numFmt w:val="bullet"/>
+      <w:lvlText w:val="o"/>
+      <w:lvlJc w:val="left"/>
+      <w:pPr>
+        <w:ind w:left="6327" w:hanging="360"/>
+      </w:pPr>
+      <w:rPr>
+        <w:rFonts w:ascii="Courier New" w:hAnsi="Courier New" w:cs="Courier New" w:hint="default"/>
+      </w:rPr>
+    </w:lvl>
+    <w:lvl w:ilvl="8" w:tplc="08160005" w:tentative="1">
+      <w:start w:val="1"/>
+      <w:numFmt w:val="bullet"/>
+      <w:lvlText w:val=""/>
+      <w:lvlJc w:val="left"/>
+      <w:pPr>
+        <w:ind w:left="7047" w:hanging="360"/>
+      </w:pPr>
+      <w:rPr>
+        <w:rFonts w:ascii="Wingdings" w:hAnsi="Wingdings" w:hint="default"/>
+      </w:rPr>
+    </w:lvl>
+  </w:abstractNum>
+  <w:abstractNum w:abstractNumId="1" w15:restartNumberingAfterBreak="0">
     <w:nsid w:val="4AA27F96"/>
     <w:multiLevelType w:val="hybridMultilevel"/>
     <w:tmpl w:val="CF70A576"/>
@@ -5100,7 +7302,7 @@
       </w:rPr>
     </w:lvl>
   </w:abstractNum>
-  <w:abstractNum w:abstractNumId="1" w15:restartNumberingAfterBreak="0">
+  <w:abstractNum w:abstractNumId="2" w15:restartNumberingAfterBreak="0">
     <w:nsid w:val="4EA549E4"/>
     <w:multiLevelType w:val="hybridMultilevel"/>
     <w:tmpl w:val="D6F05694"/>
@@ -5213,7 +7415,7 @@
       </w:rPr>
     </w:lvl>
   </w:abstractNum>
-  <w:abstractNum w:abstractNumId="2" w15:restartNumberingAfterBreak="0">
+  <w:abstractNum w:abstractNumId="3" w15:restartNumberingAfterBreak="0">
     <w:nsid w:val="5137011A"/>
     <w:multiLevelType w:val="hybridMultilevel"/>
     <w:tmpl w:val="E16EF512"/>
@@ -5326,7 +7528,7 @@
       </w:rPr>
     </w:lvl>
   </w:abstractNum>
-  <w:abstractNum w:abstractNumId="3" w15:restartNumberingAfterBreak="0">
+  <w:abstractNum w:abstractNumId="4" w15:restartNumberingAfterBreak="0">
     <w:nsid w:val="70984306"/>
     <w:multiLevelType w:val="hybridMultilevel"/>
     <w:tmpl w:val="B88C4B14"/>
@@ -5440,15 +7642,18 @@
     </w:lvl>
   </w:abstractNum>
   <w:num w:numId="1" w16cid:durableId="970789934">
+    <w:abstractNumId w:val="2"/>
+  </w:num>
+  <w:num w:numId="2" w16cid:durableId="1974169466">
+    <w:abstractNumId w:val="4"/>
+  </w:num>
+  <w:num w:numId="3" w16cid:durableId="1024332455">
+    <w:abstractNumId w:val="3"/>
+  </w:num>
+  <w:num w:numId="4" w16cid:durableId="1628124618">
     <w:abstractNumId w:val="1"/>
   </w:num>
-  <w:num w:numId="2" w16cid:durableId="1974169466">
-    <w:abstractNumId w:val="3"/>
-  </w:num>
-  <w:num w:numId="3" w16cid:durableId="1024332455">
-    <w:abstractNumId w:val="2"/>
-  </w:num>
-  <w:num w:numId="4" w16cid:durableId="1628124618">
+  <w:num w:numId="5" w16cid:durableId="954873066">
     <w:abstractNumId w:val="0"/>
   </w:num>
 </w:numbering>

</xml_diff>